<commit_message>
Edits to second draft
</commit_message>
<xml_diff>
--- a/Intro/Law_and_Storytelling_Intro.docx
+++ b/Intro/Law_and_Storytelling_Intro.docx
@@ -1375,7 +1375,7 @@
     </w:lvl>
   </w:abstractNum>
   <w:abstractNum w:abstractNumId="990">
-    <w:nsid w:val="16d6270c"/>
+    <w:nsid w:val="6e222294"/>
     <w:multiLevelType w:val="multilevel"/>
     <w:lvl w:ilvl="0">
       <w:numFmt w:val="bullet"/>
@@ -1456,7 +1456,7 @@
     </w:lvl>
   </w:abstractNum>
   <w:abstractNum w:abstractNumId="991">
-    <w:nsid w:val="1384b781"/>
+    <w:nsid w:val="46b48d5e"/>
     <w:multiLevelType w:val="multilevel"/>
     <w:lvl w:ilvl="0">
       <w:numFmt w:val="bullet"/>

</xml_diff>

<commit_message>
Fix title on pdf
</commit_message>
<xml_diff>
--- a/Intro/Law_and_Storytelling_Intro.docx
+++ b/Intro/Law_and_Storytelling_Intro.docx
@@ -1378,7 +1378,7 @@
     </w:lvl>
   </w:abstractNum>
   <w:abstractNum w:abstractNumId="990">
-    <w:nsid w:val="56074f54"/>
+    <w:nsid w:val="5c7ddb86"/>
     <w:multiLevelType w:val="multilevel"/>
     <w:lvl w:ilvl="0">
       <w:numFmt w:val="bullet"/>
@@ -1459,7 +1459,7 @@
     </w:lvl>
   </w:abstractNum>
   <w:abstractNum w:abstractNumId="991">
-    <w:nsid w:val="c93b9c85"/>
+    <w:nsid w:val="d1d2df20"/>
     <w:multiLevelType w:val="multilevel"/>
     <w:lvl w:ilvl="0">
       <w:numFmt w:val="bullet"/>

</xml_diff>

<commit_message>
Fix title docx and pdf
</commit_message>
<xml_diff>
--- a/Intro/Law_and_Storytelling_Intro.docx
+++ b/Intro/Law_and_Storytelling_Intro.docx
@@ -1378,7 +1378,7 @@
     </w:lvl>
   </w:abstractNum>
   <w:abstractNum w:abstractNumId="990">
-    <w:nsid w:val="5c7ddb86"/>
+    <w:nsid w:val="b3ce9367"/>
     <w:multiLevelType w:val="multilevel"/>
     <w:lvl w:ilvl="0">
       <w:numFmt w:val="bullet"/>
@@ -1459,7 +1459,7 @@
     </w:lvl>
   </w:abstractNum>
   <w:abstractNum w:abstractNumId="991">
-    <w:nsid w:val="d1d2df20"/>
+    <w:nsid w:val="63a7ee3f"/>
     <w:multiLevelType w:val="multilevel"/>
     <w:lvl w:ilvl="0">
       <w:numFmt w:val="bullet"/>

</xml_diff>

<commit_message>
Edit for Spring 2017
Just edited Intro. Other docs still need work.
</commit_message>
<xml_diff>
--- a/Intro/Law_and_Storytelling_Intro.docx
+++ b/Intro/Law_and_Storytelling_Intro.docx
@@ -49,7 +49,7 @@
         <w:pStyle w:val="Date"/>
       </w:pPr>
       <w:r>
-        <w:t xml:space="preserve">26-Aug-2015</w:t>
+        <w:t xml:space="preserve">03-Jan-2017</w:t>
       </w:r>
     </w:p>
     <w:p>
@@ -67,7 +67,43 @@
         <w:pStyle w:val="FirstParagraph"/>
       </w:pPr>
       <w:r>
-        <w:t xml:space="preserve">Many great storytellers miss their callings. Instead of being filmmakers or novelists or journalists, they succeed in many other walks of life, including law and medicine and lives of crime. Why? Because storytelling is a useful art, useful to Supreme Court lawyers and justices, con artists, sellers of insurance and oncologists alike.</w:t>
+        <w:t xml:space="preserve">Many great storytellers miss their callings.</w:t>
+      </w:r>
+      <w:r>
+        <w:t xml:space="preserve"> </w:t>
+      </w:r>
+      <w:r>
+        <w:t xml:space="preserve">Instead of being filmmakers or novelists or journalists,</w:t>
+      </w:r>
+      <w:r>
+        <w:t xml:space="preserve"> </w:t>
+      </w:r>
+      <w:r>
+        <w:t xml:space="preserve">they succeed in many other walks of life,</w:t>
+      </w:r>
+      <w:r>
+        <w:t xml:space="preserve"> </w:t>
+      </w:r>
+      <w:r>
+        <w:t xml:space="preserve">including law and medicine and lives of crime.</w:t>
+      </w:r>
+      <w:r>
+        <w:t xml:space="preserve"> </w:t>
+      </w:r>
+      <w:r>
+        <w:t xml:space="preserve">Why? Because storytelling is a useful art,</w:t>
+      </w:r>
+      <w:r>
+        <w:t xml:space="preserve"> </w:t>
+      </w:r>
+      <w:r>
+        <w:t xml:space="preserve">useful to Supreme Court lawyers and justices, con artists,</w:t>
+      </w:r>
+      <w:r>
+        <w:t xml:space="preserve"> </w:t>
+      </w:r>
+      <w:r>
+        <w:t xml:space="preserve">sellers of insurance and oncologists alike.</w:t>
       </w:r>
     </w:p>
     <w:p>
@@ -85,7 +121,61 @@
         <w:pStyle w:val="FirstParagraph"/>
       </w:pPr>
       <w:r>
-        <w:t xml:space="preserve">Law and storytelling are twins raised around the same campfire. In villages all over the more remote portions of the planet, "the law" consists of the village elders who gather in the communal clearings and listen to the grievances of villagers. Each affected villager gets a chance to tell her side of the story, and the "palaver" (as it is called in Sierra Leone, West Africa, where I stayed for some months in the early 1980s) often becomes a village drama, with actors, witnesses, and affected parties and their relatives, who each "take the floor" and do their best to move and persuade the crowd.</w:t>
+        <w:t xml:space="preserve">Law and storytelling are twins raised around the same campfire.</w:t>
+      </w:r>
+      <w:r>
+        <w:t xml:space="preserve"> </w:t>
+      </w:r>
+      <w:r>
+        <w:t xml:space="preserve">In villages all over the more remote portions of the planet,</w:t>
+      </w:r>
+      <w:r>
+        <w:t xml:space="preserve"> </w:t>
+      </w:r>
+      <w:r>
+        <w:t xml:space="preserve">"the law" consists of the village elders</w:t>
+      </w:r>
+      <w:r>
+        <w:t xml:space="preserve"> </w:t>
+      </w:r>
+      <w:r>
+        <w:t xml:space="preserve">who gather in the communal clearings</w:t>
+      </w:r>
+      <w:r>
+        <w:t xml:space="preserve"> </w:t>
+      </w:r>
+      <w:r>
+        <w:t xml:space="preserve">and listen to the grievances of villagers.</w:t>
+      </w:r>
+      <w:r>
+        <w:t xml:space="preserve"> </w:t>
+      </w:r>
+      <w:r>
+        <w:t xml:space="preserve">Each affected villager gets a chance to tell her side of the story,</w:t>
+      </w:r>
+      <w:r>
+        <w:t xml:space="preserve"> </w:t>
+      </w:r>
+      <w:r>
+        <w:t xml:space="preserve">and the "palaver" (as it is called in Sierra Leone, West Africa, where I stayed for some months in the early 1980s)</w:t>
+      </w:r>
+      <w:r>
+        <w:t xml:space="preserve"> </w:t>
+      </w:r>
+      <w:r>
+        <w:t xml:space="preserve">often becomes a village drama,</w:t>
+      </w:r>
+      <w:r>
+        <w:t xml:space="preserve"> </w:t>
+      </w:r>
+      <w:r>
+        <w:t xml:space="preserve">with actors, witnesses, and affected parties and their relatives,</w:t>
+      </w:r>
+      <w:r>
+        <w:t xml:space="preserve"> </w:t>
+      </w:r>
+      <w:r>
+        <w:t xml:space="preserve">who each "take the floor" and do their best to move and persuade the crowd.</w:t>
       </w:r>
     </w:p>
     <w:p>
@@ -93,7 +183,19 @@
         <w:pStyle w:val="BodyText"/>
       </w:pPr>
       <w:r>
-        <w:t xml:space="preserve">Afterwards, the village elders "hang heads" or deliberate together, consider the stories of the "parties," and then issue a decision, or judgment.</w:t>
+        <w:t xml:space="preserve">Afterwards, the village elders "hang heads" or deliberate together,</w:t>
+      </w:r>
+      <w:r>
+        <w:t xml:space="preserve"> </w:t>
+      </w:r>
+      <w:r>
+        <w:t xml:space="preserve">consider the stories of the "parties,"</w:t>
+      </w:r>
+      <w:r>
+        <w:t xml:space="preserve"> </w:t>
+      </w:r>
+      <w:r>
+        <w:t xml:space="preserve">and then issue a decision, or judgment.</w:t>
       </w:r>
     </w:p>
     <w:p>
@@ -143,7 +245,25 @@
         <w:t xml:space="preserve"> </w:t>
       </w:r>
       <w:r>
-        <w:t xml:space="preserve">the jury is searching the courtroom for the "teller of truths" or the one with the best, most-likely story. And this state of affairs, according to Spence, hasn't changed much since tribes of humans gathered around the fire in the evening for what might be called proto-dispute-resolution, which (you guessed it) consisted mainly of stories competing for first prize. Who is telling the truest story?</w:t>
+        <w:t xml:space="preserve">the jury is searching the courtroom for the "teller of truths"</w:t>
+      </w:r>
+      <w:r>
+        <w:t xml:space="preserve"> </w:t>
+      </w:r>
+      <w:r>
+        <w:t xml:space="preserve">or the one with the best, most-likely story.</w:t>
+      </w:r>
+      <w:r>
+        <w:t xml:space="preserve"> </w:t>
+      </w:r>
+      <w:r>
+        <w:t xml:space="preserve">And this state of affairs, according to Spence, hasn't changed much</w:t>
+      </w:r>
+      <w:r>
+        <w:t xml:space="preserve"> </w:t>
+      </w:r>
+      <w:r>
+        <w:t xml:space="preserve">since tribes of humans gathered around the fire in the evening for what might be called proto-dispute-resolution, which (you guessed it) consisted mainly of stories competing for first prize. Who is telling the truest story?</w:t>
       </w:r>
     </w:p>
     <w:p>
@@ -151,7 +271,37 @@
         <w:pStyle w:val="BodyText"/>
       </w:pPr>
       <w:r>
-        <w:t xml:space="preserve">Nowadays we have courtrooms, which (no surprise) often feel more like theaters, and the trials often feel like staged performances, where judges rule on which witnesses will be allowed to tell their stories under the watchful eyes of the lawyers, who sometimes almost seem to be directors of a theater production called a trial.</w:t>
+        <w:t xml:space="preserve">Nowadays we have courtrooms, which (no surprise)</w:t>
+      </w:r>
+      <w:r>
+        <w:t xml:space="preserve"> </w:t>
+      </w:r>
+      <w:r>
+        <w:t xml:space="preserve">often feel more like theaters,</w:t>
+      </w:r>
+      <w:r>
+        <w:t xml:space="preserve"> </w:t>
+      </w:r>
+      <w:r>
+        <w:t xml:space="preserve">and the trials often feel like staged performances,</w:t>
+      </w:r>
+      <w:r>
+        <w:t xml:space="preserve"> </w:t>
+      </w:r>
+      <w:r>
+        <w:t xml:space="preserve">where judges rule on which witnesses will be allowed to tell their stories</w:t>
+      </w:r>
+      <w:r>
+        <w:t xml:space="preserve"> </w:t>
+      </w:r>
+      <w:r>
+        <w:t xml:space="preserve">under the watchful eyes of the lawyers,</w:t>
+      </w:r>
+      <w:r>
+        <w:t xml:space="preserve"> </w:t>
+      </w:r>
+      <w:r>
+        <w:t xml:space="preserve">who sometimes almost seem to be directors of a theater production called a trial.</w:t>
       </w:r>
     </w:p>
     <w:p>
@@ -169,7 +319,49 @@
         <w:pStyle w:val="FirstParagraph"/>
       </w:pPr>
       <w:r>
-        <w:t xml:space="preserve">Good lawyers tell the best possible version of their client's story, and not just in courtrooms. Lawyers often must describe how the client wants to do business with another party, or tell a story about how the client should NOT be investigated by the FBI, or how the client may have killed the victim, but only in self-defense. It's not a stretch to say that lawyers are often biographers of their clients and chroniclers of their client's triumphs and misfortunes.</w:t>
+        <w:t xml:space="preserve">Good lawyers tell the best possible version of their client's story,</w:t>
+      </w:r>
+      <w:r>
+        <w:t xml:space="preserve"> </w:t>
+      </w:r>
+      <w:r>
+        <w:t xml:space="preserve">and not just in courtrooms.</w:t>
+      </w:r>
+      <w:r>
+        <w:t xml:space="preserve"> </w:t>
+      </w:r>
+      <w:r>
+        <w:t xml:space="preserve">Lawyers often must describe how the client wants to do business with another party,</w:t>
+      </w:r>
+      <w:r>
+        <w:t xml:space="preserve"> </w:t>
+      </w:r>
+      <w:r>
+        <w:t xml:space="preserve">or tell a story about how the client should NOT be investigated by the FBI,</w:t>
+      </w:r>
+      <w:r>
+        <w:t xml:space="preserve"> </w:t>
+      </w:r>
+      <w:r>
+        <w:t xml:space="preserve">or how the client may have killed the victim, but only in self-defense.</w:t>
+      </w:r>
+      <w:r>
+        <w:t xml:space="preserve"> </w:t>
+      </w:r>
+      <w:r>
+        <w:t xml:space="preserve">It's not a stretch to say that lawyers</w:t>
+      </w:r>
+      <w:r>
+        <w:t xml:space="preserve"> </w:t>
+      </w:r>
+      <w:r>
+        <w:t xml:space="preserve">are often biographers of their clients</w:t>
+      </w:r>
+      <w:r>
+        <w:t xml:space="preserve"> </w:t>
+      </w:r>
+      <w:r>
+        <w:t xml:space="preserve">and chroniclers of their client's triumphs and misfortunes.</w:t>
       </w:r>
     </w:p>
     <w:p>
@@ -177,7 +369,71 @@
         <w:pStyle w:val="BodyText"/>
       </w:pPr>
       <w:r>
-        <w:t xml:space="preserve">When lawyers tell the stories of their clients, said stories must comply with the rules of ethical conduct of the state where the attorney practices law. Whether told on behalf of an angry plaintiff or an insulted defendant, there must be a "basis in law and fact" for the story "that is not frivolous." All of which means stories told by lawyers on behalf of their clients must be "true," an adjective of uncertain dimensions even before Pilot asked Christ: "What is truth?"</w:t>
+        <w:t xml:space="preserve">As Harvard law prof, Lawrence Lessig, put it:</w:t>
+      </w:r>
+    </w:p>
+    <w:p>
+      <w:pPr>
+        <w:pStyle w:val="BlockText"/>
+      </w:pPr>
+      <w:r>
+        <w:t xml:space="preserve">It is what a lawyer does . . . that makes this system work. It is not the bluffing, or the outrage, or the strategies and tactics. It is something much simpler than that. What a good lawyer does is tell a story that persuades. Not by hiding the truth or exciting the emotion, but using reason, through a story, to persuade.</w:t>
+      </w:r>
+    </w:p>
+    <w:p>
+      <w:pPr>
+        <w:pStyle w:val="FirstParagraph"/>
+      </w:pPr>
+      <w:r>
+        <w:t xml:space="preserve">When lawyers tell the stories of their clients,</w:t>
+      </w:r>
+      <w:r>
+        <w:t xml:space="preserve"> </w:t>
+      </w:r>
+      <w:r>
+        <w:t xml:space="preserve">said stories must comply with the rules of ethical conduct of the state where the attorney practices law.</w:t>
+      </w:r>
+      <w:r>
+        <w:t xml:space="preserve"> </w:t>
+      </w:r>
+      <w:r>
+        <w:t xml:space="preserve">Whether told on behalf of an angry plaintiff</w:t>
+      </w:r>
+      <w:r>
+        <w:t xml:space="preserve"> </w:t>
+      </w:r>
+      <w:r>
+        <w:t xml:space="preserve">or an insulted defendant,</w:t>
+      </w:r>
+      <w:r>
+        <w:t xml:space="preserve"> </w:t>
+      </w:r>
+      <w:r>
+        <w:t xml:space="preserve">there must be a "basis in law and fact" for the story "that is not frivolous."</w:t>
+      </w:r>
+      <w:r>
+        <w:t xml:space="preserve"> </w:t>
+      </w:r>
+      <w:r>
+        <w:t xml:space="preserve">All of which means stories told by lawyers</w:t>
+      </w:r>
+      <w:r>
+        <w:t xml:space="preserve"> </w:t>
+      </w:r>
+      <w:r>
+        <w:t xml:space="preserve">on behalf of their clients must be "true,"</w:t>
+      </w:r>
+      <w:r>
+        <w:t xml:space="preserve"> </w:t>
+      </w:r>
+      <w:r>
+        <w:t xml:space="preserve">an adjective of uncertain dimensions</w:t>
+      </w:r>
+      <w:r>
+        <w:t xml:space="preserve"> </w:t>
+      </w:r>
+      <w:r>
+        <w:t xml:space="preserve">even before Pilot asked Christ: "What is truth?"</w:t>
       </w:r>
     </w:p>
     <w:p>
@@ -185,7 +441,25 @@
         <w:pStyle w:val="BodyText"/>
       </w:pPr>
       <w:r>
-        <w:t xml:space="preserve">A lawyer must stick to the facts and the law, but that doesn't mean that the story can't be polished and well told. It doesn't mean that the story can't be interesting and employ literary devices, like rhyme, rhythm, plot, character, theme, conflict, structural narrative and allusions to other timeless stories, legends and myths.</w:t>
+        <w:t xml:space="preserve">A lawyer must stick to the facts and the law,</w:t>
+      </w:r>
+      <w:r>
+        <w:t xml:space="preserve"> </w:t>
+      </w:r>
+      <w:r>
+        <w:t xml:space="preserve">but that doesn't mean that the story can't be polished and well told.</w:t>
+      </w:r>
+      <w:r>
+        <w:t xml:space="preserve"> </w:t>
+      </w:r>
+      <w:r>
+        <w:t xml:space="preserve">It doesn't mean that the story can't be interesting and employ literary devices,</w:t>
+      </w:r>
+      <w:r>
+        <w:t xml:space="preserve"> </w:t>
+      </w:r>
+      <w:r>
+        <w:t xml:space="preserve">like rhyme, rhythm, plot, character, theme, conflict, structural narrative and allusions to other timeless stories, legends and myths.</w:t>
       </w:r>
     </w:p>
     <w:p>
@@ -210,7 +484,13 @@
         <w:t xml:space="preserve"> </w:t>
       </w:r>
       <w:r>
-        <w:t xml:space="preserve">and sample the over 1,000 cases, most federal, which contain the expression. "between</w:t>
+        <w:t xml:space="preserve">and sample the over 1,000 cases, most federal, which contain the expression.</w:t>
+      </w:r>
+      <w:r>
+        <w:t xml:space="preserve"> </w:t>
+      </w:r>
+      <w:r>
+        <w:t xml:space="preserve">"between</w:t>
       </w:r>
       <w:r>
         <w:t xml:space="preserve"> </w:t>
@@ -268,7 +548,31 @@
         <w:pStyle w:val="BodyText"/>
       </w:pPr>
       <w:r>
-        <w:t xml:space="preserve">Of course, any good storyteller must be sensitive to his audience and to context. Alluding to Scylla and Charybdis would be well-received at oral arguments before the United States Supreme Court, maybe not so much before the Custer County Court in Broken Bow, Nebraska.</w:t>
+        <w:t xml:space="preserve">Of course, any good storyteller</w:t>
+      </w:r>
+      <w:r>
+        <w:t xml:space="preserve"> </w:t>
+      </w:r>
+      <w:r>
+        <w:t xml:space="preserve">must be sensitive to his audience and to context.</w:t>
+      </w:r>
+      <w:r>
+        <w:t xml:space="preserve"> </w:t>
+      </w:r>
+      <w:r>
+        <w:t xml:space="preserve">Alluding to Scylla and Charybdis would be well-received at oral arguments</w:t>
+      </w:r>
+      <w:r>
+        <w:t xml:space="preserve"> </w:t>
+      </w:r>
+      <w:r>
+        <w:t xml:space="preserve">before the United States Supreme Court,</w:t>
+      </w:r>
+      <w:r>
+        <w:t xml:space="preserve"> </w:t>
+      </w:r>
+      <w:r>
+        <w:t xml:space="preserve">maybe not so much before the Custer County Court in Broken Bow, Nebraska.</w:t>
       </w:r>
     </w:p>
     <w:p>
@@ -276,7 +580,31 @@
         <w:pStyle w:val="BodyText"/>
       </w:pPr>
       <w:r>
-        <w:t xml:space="preserve">Trial lawyers are perhaps the ultimate storytellers, but appellate lawyers also must write and tell compelling tales, or they tell abstract, formal boring stories written in the passive voice, and the whole exercise puts everyone to sleep.</w:t>
+        <w:t xml:space="preserve">Trial lawyers are perhaps the ultimate storytellers,</w:t>
+      </w:r>
+      <w:r>
+        <w:t xml:space="preserve"> </w:t>
+      </w:r>
+      <w:r>
+        <w:t xml:space="preserve">but appellate lawyers also must write and tell compelling tales,</w:t>
+      </w:r>
+      <w:r>
+        <w:t xml:space="preserve"> </w:t>
+      </w:r>
+      <w:r>
+        <w:t xml:space="preserve">or they tell abstract, formal boring stories</w:t>
+      </w:r>
+      <w:r>
+        <w:t xml:space="preserve"> </w:t>
+      </w:r>
+      <w:r>
+        <w:t xml:space="preserve">written in the passive voice,</w:t>
+      </w:r>
+      <w:r>
+        <w:t xml:space="preserve"> </w:t>
+      </w:r>
+      <w:r>
+        <w:t xml:space="preserve">and the whole exercise puts everyone to sleep.</w:t>
       </w:r>
     </w:p>
     <w:p>
@@ -314,7 +642,25 @@
         <w:pStyle w:val="BodyText"/>
       </w:pPr>
       <w:r>
-        <w:t xml:space="preserve">Lawyers aren't the only tale-telling profession. Doctors also use narrative, and just a glimpse at how they do so might shed light on our own profession and its storytelling ways.</w:t>
+        <w:t xml:space="preserve">Lawyers aren't the only tale-telling profession.</w:t>
+      </w:r>
+      <w:r>
+        <w:t xml:space="preserve"> </w:t>
+      </w:r>
+      <w:r>
+        <w:t xml:space="preserve">Doctors also use narrative,</w:t>
+      </w:r>
+      <w:r>
+        <w:t xml:space="preserve"> </w:t>
+      </w:r>
+      <w:r>
+        <w:t xml:space="preserve">and just a glimpse at how they do so</w:t>
+      </w:r>
+      <w:r>
+        <w:t xml:space="preserve"> </w:t>
+      </w:r>
+      <w:r>
+        <w:t xml:space="preserve">might shed light on our own profession and its storytelling ways.</w:t>
       </w:r>
     </w:p>
     <w:p>
@@ -332,7 +678,31 @@
         <w:pStyle w:val="FirstParagraph"/>
       </w:pPr>
       <w:r>
-        <w:t xml:space="preserve">When a doctor examines a patient for the first time, the doctor "takes" or records the patient's history, the story of her life, certainly the story of her medical life. Older, wiser doctors try to teach younger ones to LISTEN to the patient tell her story. To hear the patient's words and examine the patient's body for corroborating evidence and clues to diagnosis.</w:t>
+        <w:t xml:space="preserve">When a doctor examines a patient for the first time,</w:t>
+      </w:r>
+      <w:r>
+        <w:t xml:space="preserve"> </w:t>
+      </w:r>
+      <w:r>
+        <w:t xml:space="preserve">the doctor "takes" or records the patient's history,</w:t>
+      </w:r>
+      <w:r>
+        <w:t xml:space="preserve"> </w:t>
+      </w:r>
+      <w:r>
+        <w:t xml:space="preserve">the story of her life, certainly the story of her medical life.</w:t>
+      </w:r>
+      <w:r>
+        <w:t xml:space="preserve"> </w:t>
+      </w:r>
+      <w:r>
+        <w:t xml:space="preserve">Older, wiser doctors try to teach younger ones to LISTEN</w:t>
+      </w:r>
+      <w:r>
+        <w:t xml:space="preserve"> </w:t>
+      </w:r>
+      <w:r>
+        <w:t xml:space="preserve">to the patient tell her story. To hear the patient's words and examine the patient's body for corroborating evidence and clues to diagnosis.</w:t>
       </w:r>
     </w:p>
     <w:p>
@@ -340,7 +710,85 @@
         <w:pStyle w:val="BodyText"/>
       </w:pPr>
       <w:r>
-        <w:t xml:space="preserve">Like legal storytelling, medical storytelling is an art, not a prescriptive science. The patient's story is that she lost weight because she is training for a marathon, but she has no muscle tone. Is she hiding an eating disorder? Is Johnny really just a clumsy kid who keeps falling down the stairs, as Mom says, or is Mom protecting an abusive spouse and parent? The doctor asks Dad, "Do you drink alcohol?" When Dad says, "Only with meals," is that good enough? Or does the doctor pursue the story to learn that drinking with meals means breakfast, lunch, and dinner, and usually entails a bottle or two of wine at each repast.</w:t>
+        <w:t xml:space="preserve">Like legal storytelling,</w:t>
+      </w:r>
+      <w:r>
+        <w:t xml:space="preserve"> </w:t>
+      </w:r>
+      <w:r>
+        <w:t xml:space="preserve">medical storytelling is an art,</w:t>
+      </w:r>
+      <w:r>
+        <w:t xml:space="preserve"> </w:t>
+      </w:r>
+      <w:r>
+        <w:t xml:space="preserve">not a prescriptive science.</w:t>
+      </w:r>
+      <w:r>
+        <w:t xml:space="preserve"> </w:t>
+      </w:r>
+      <w:r>
+        <w:t xml:space="preserve">The patient's story is that she lost weight</w:t>
+      </w:r>
+      <w:r>
+        <w:t xml:space="preserve"> </w:t>
+      </w:r>
+      <w:r>
+        <w:t xml:space="preserve">because she is training for a marathon,</w:t>
+      </w:r>
+      <w:r>
+        <w:t xml:space="preserve"> </w:t>
+      </w:r>
+      <w:r>
+        <w:t xml:space="preserve">but she has no muscle tone.</w:t>
+      </w:r>
+      <w:r>
+        <w:t xml:space="preserve"> </w:t>
+      </w:r>
+      <w:r>
+        <w:t xml:space="preserve">Is she hiding an eating disorder?</w:t>
+      </w:r>
+      <w:r>
+        <w:t xml:space="preserve"> </w:t>
+      </w:r>
+      <w:r>
+        <w:t xml:space="preserve">Is Johnny really just a clumsy kid who keeps falling down the stairs,</w:t>
+      </w:r>
+      <w:r>
+        <w:t xml:space="preserve"> </w:t>
+      </w:r>
+      <w:r>
+        <w:t xml:space="preserve">as Mom says,</w:t>
+      </w:r>
+      <w:r>
+        <w:t xml:space="preserve"> </w:t>
+      </w:r>
+      <w:r>
+        <w:t xml:space="preserve">or is Mom protecting an abusive spouse and parent?</w:t>
+      </w:r>
+      <w:r>
+        <w:t xml:space="preserve"> </w:t>
+      </w:r>
+      <w:r>
+        <w:t xml:space="preserve">The doctor asks Dad, "Do you drink alcohol?"</w:t>
+      </w:r>
+      <w:r>
+        <w:t xml:space="preserve"> </w:t>
+      </w:r>
+      <w:r>
+        <w:t xml:space="preserve">When Dad says, "Only with meals,"</w:t>
+      </w:r>
+      <w:r>
+        <w:t xml:space="preserve"> </w:t>
+      </w:r>
+      <w:r>
+        <w:t xml:space="preserve">is that good enough? Or does the doctor</w:t>
+      </w:r>
+      <w:r>
+        <w:t xml:space="preserve"> </w:t>
+      </w:r>
+      <w:r>
+        <w:t xml:space="preserve">pursue the story to learn that drinking with meals means breakfast, lunch, and dinner, and usually entails a bottle or two of wine at each repast.</w:t>
       </w:r>
     </w:p>
     <w:p>
@@ -503,7 +951,25 @@
         </w:r>
       </w:hyperlink>
       <w:r>
-        <w:t xml:space="preserve">. Sacks, recently diagnosed with terminal cancer, has been called "the poet laureate of medicine" because of his neurological tales including</w:t>
+        <w:t xml:space="preserve">.</w:t>
+      </w:r>
+      <w:r>
+        <w:t xml:space="preserve"> </w:t>
+      </w:r>
+      <w:r>
+        <w:t xml:space="preserve">Sacks, recently diagnosed with terminal cancer,</w:t>
+      </w:r>
+      <w:r>
+        <w:t xml:space="preserve"> </w:t>
+      </w:r>
+      <w:r>
+        <w:t xml:space="preserve">has been called "the poet laureate of medicine"</w:t>
+      </w:r>
+      <w:r>
+        <w:t xml:space="preserve"> </w:t>
+      </w:r>
+      <w:r>
+        <w:t xml:space="preserve">because of his neurological tales including</w:t>
       </w:r>
       <w:r>
         <w:t xml:space="preserve"> </w:t>
@@ -554,7 +1020,13 @@
         <w:t xml:space="preserve"> </w:t>
       </w:r>
       <w:r>
-        <w:t xml:space="preserve">and many other great medical tales. Sacks describes his early attraction to medical stories:</w:t>
+        <w:t xml:space="preserve">and many other great medical tales.</w:t>
+      </w:r>
+      <w:r>
+        <w:t xml:space="preserve"> </w:t>
+      </w:r>
+      <w:r>
+        <w:t xml:space="preserve">Sacks describes his early attraction to medical stories:</w:t>
       </w:r>
     </w:p>
     <w:p>
@@ -562,7 +1034,43 @@
         <w:pStyle w:val="BlockText"/>
       </w:pPr>
       <w:r>
-        <w:t xml:space="preserve">Almost unconsciously, I became a storyteller at a time when medical narrative was almost extinct. This did not dissuade me, for I felt my roots lay in the great neurological case histories of the 19th century (and I was encouraged here by the great Russian neuropsychologist A.R. Luria).</w:t>
+        <w:t xml:space="preserve">Almost unconsciously, I became a storyteller</w:t>
+      </w:r>
+      <w:r>
+        <w:t xml:space="preserve"> </w:t>
+      </w:r>
+      <w:r>
+        <w:t xml:space="preserve">at a time when medical narrative was almost extinct.</w:t>
+      </w:r>
+      <w:r>
+        <w:t xml:space="preserve"> </w:t>
+      </w:r>
+      <w:r>
+        <w:t xml:space="preserve">This did not dissuade me,</w:t>
+      </w:r>
+      <w:r>
+        <w:t xml:space="preserve"> </w:t>
+      </w:r>
+      <w:r>
+        <w:t xml:space="preserve">for I felt my roots lay</w:t>
+      </w:r>
+      <w:r>
+        <w:t xml:space="preserve"> </w:t>
+      </w:r>
+      <w:r>
+        <w:t xml:space="preserve">in the great neurological case histories of the 19th century</w:t>
+      </w:r>
+      <w:r>
+        <w:t xml:space="preserve"> </w:t>
+      </w:r>
+      <w:r>
+        <w:t xml:space="preserve">(and I was encouraged here</w:t>
+      </w:r>
+      <w:r>
+        <w:t xml:space="preserve"> </w:t>
+      </w:r>
+      <w:r>
+        <w:t xml:space="preserve">by the great Russian neuropsychologist A.R. Luria).</w:t>
       </w:r>
     </w:p>
     <w:p>
@@ -597,55 +1105,13 @@
         <w:pStyle w:val="FirstParagraph"/>
       </w:pPr>
       <w:r>
-        <w:t xml:space="preserve">The list of storytelling lawyers and doctors goes on, and we'll consider them as candidates for our reading list.</w:t>
-      </w:r>
-    </w:p>
-    <w:p>
-      <w:pPr>
-        <w:pStyle w:val="Heading2"/>
-      </w:pPr>
-      <w:bookmarkStart w:id="40" w:name="law-literature"/>
-      <w:bookmarkEnd w:id="40"/>
-      <w:r>
-        <w:t xml:space="preserve">Law &amp; Literature</w:t>
-      </w:r>
-    </w:p>
-    <w:p>
-      <w:pPr>
-        <w:pStyle w:val="FirstParagraph"/>
-      </w:pPr>
-      <w:r>
-        <w:t xml:space="preserve">I began teaching at UNL after Professor Lawson invited me to come speak about my novel</w:t>
-      </w:r>
-      <w:r>
-        <w:t xml:space="preserve"> </w:t>
-      </w:r>
-      <w:hyperlink r:id="rId41">
-        <w:r>
-          <w:rPr>
-            <w:i/>
-            <w:rStyle w:val="Hyperlink"/>
-          </w:rPr>
-          <w:t xml:space="preserve">Brain Storm</w:t>
-        </w:r>
-      </w:hyperlink>
-      <w:r>
-        <w:t xml:space="preserve">, which was assigned reading at the time in his version of the Law and Literature course; we may read it if you so desire. I have another novel which could work:</w:t>
-      </w:r>
-      <w:r>
-        <w:t xml:space="preserve"> </w:t>
-      </w:r>
-      <w:hyperlink r:id="rId42">
-        <w:r>
-          <w:rPr>
-            <w:i/>
-            <w:rStyle w:val="Hyperlink"/>
-          </w:rPr>
-          <w:t xml:space="preserve">White Man's Grave</w:t>
-        </w:r>
-      </w:hyperlink>
-      <w:r>
-        <w:t xml:space="preserve">. It was nominated for the National Book Award long ago. Google it and ponder some reviews. I'll make a case for it, namely, I have plenty of free copies.</w:t>
+        <w:t xml:space="preserve">The list of storytelling lawyers and doctors goes on,</w:t>
+      </w:r>
+      <w:r>
+        <w:t xml:space="preserve"> </w:t>
+      </w:r>
+      <w:r>
+        <w:t xml:space="preserve">and we'll consider them as candidates for our reading list.</w:t>
       </w:r>
     </w:p>
     <w:p>
@@ -653,22 +1119,37 @@
         <w:pStyle w:val="BodyText"/>
       </w:pPr>
       <w:r>
-        <w:t xml:space="preserve">The only other book I'd really like to bring into the course is Thomas Healy's</w:t>
-      </w:r>
-      <w:r>
-        <w:t xml:space="preserve"> </w:t>
-      </w:r>
-      <w:hyperlink r:id="rId43">
-        <w:r>
-          <w:rPr>
-            <w:i/>
-            <w:rStyle w:val="Hyperlink"/>
-          </w:rPr>
-          <w:t xml:space="preserve">The Great Dissent: How Oliver Wendell Holmes Changed His Mind--and Changed the History of Free Speech in America</w:t>
-        </w:r>
-      </w:hyperlink>
-      <w:r>
-        <w:t xml:space="preserve">, to use as our foremost example of nonfiction legal storytelling.</w:t>
+        <w:t xml:space="preserve">Since 2008, Prof. Lawson and I have taken turns teaching Law and Literature.</w:t>
+      </w:r>
+      <w:r>
+        <w:t xml:space="preserve"> </w:t>
+      </w:r>
+      <w:r>
+        <w:t xml:space="preserve">Indeed, when I last taught Law and Literature,</w:t>
+      </w:r>
+      <w:r>
+        <w:t xml:space="preserve"> </w:t>
+      </w:r>
+      <w:r>
+        <w:t xml:space="preserve">the students took over the course early</w:t>
+      </w:r>
+      <w:r>
+        <w:t xml:space="preserve"> </w:t>
+      </w:r>
+      <w:r>
+        <w:t xml:space="preserve">and made it something much grander than I could imagine.</w:t>
+      </w:r>
+      <w:r>
+        <w:t xml:space="preserve"> </w:t>
+      </w:r>
+      <w:r>
+        <w:t xml:space="preserve">Their ultimate verdict was that I should make a seminar version of the course,</w:t>
+      </w:r>
+      <w:r>
+        <w:t xml:space="preserve"> </w:t>
+      </w:r>
+      <w:r>
+        <w:t xml:space="preserve">and that's how Law and Storytelling was born.</w:t>
       </w:r>
     </w:p>
     <w:p>
@@ -676,20 +1157,36 @@
         <w:pStyle w:val="BodyText"/>
       </w:pPr>
       <w:r>
-        <w:t xml:space="preserve">Since 2008, Prof. Lawson and I have taken turns teaching Law and Literature. Indeed, last spring when I taught Law and Literature, the students took over the course early and made it something much grander than I could imagine. Their ultimate verdict was that I should make a seminar version of the course, and that's how Law and Storytelling was born.</w:t>
-      </w:r>
-    </w:p>
-    <w:p>
-      <w:pPr>
-        <w:pStyle w:val="BodyText"/>
-      </w:pPr>
-      <w:r>
-        <w:t xml:space="preserve">But we'll begin with some of the Law and Literature basics, just so you know what that course usually entails. Many law schools offer a Law and Literature course. Most of them contain a collection of the predictable works that Judge Richard A. Posner complained about in his famous book</w:t>
-      </w:r>
-      <w:r>
-        <w:t xml:space="preserve"> </w:t>
-      </w:r>
-      <w:hyperlink r:id="rId44">
+        <w:t xml:space="preserve">But we'll begin with some of the Law and Literature basics,</w:t>
+      </w:r>
+      <w:r>
+        <w:t xml:space="preserve"> </w:t>
+      </w:r>
+      <w:r>
+        <w:t xml:space="preserve">just so you know what that course usually entails.</w:t>
+      </w:r>
+      <w:r>
+        <w:t xml:space="preserve"> </w:t>
+      </w:r>
+      <w:r>
+        <w:t xml:space="preserve">Many law schools offer a Law and Literature course.</w:t>
+      </w:r>
+      <w:r>
+        <w:t xml:space="preserve"> </w:t>
+      </w:r>
+      <w:r>
+        <w:t xml:space="preserve">Most of them contain a collection of the predictable works</w:t>
+      </w:r>
+      <w:r>
+        <w:t xml:space="preserve"> </w:t>
+      </w:r>
+      <w:r>
+        <w:t xml:space="preserve">that Judge Richard A. Posner complained about in his famous book</w:t>
+      </w:r>
+      <w:r>
+        <w:t xml:space="preserve"> </w:t>
+      </w:r>
+      <w:hyperlink r:id="rId40">
         <w:r>
           <w:rPr>
             <w:i/>
@@ -699,7 +1196,13 @@
         </w:r>
       </w:hyperlink>
       <w:r>
-        <w:t xml:space="preserve">. Even our own Roscoe Pound edited a well-regarded anthology called</w:t>
+        <w:t xml:space="preserve">.</w:t>
+      </w:r>
+      <w:r>
+        <w:t xml:space="preserve"> </w:t>
+      </w:r>
+      <w:r>
+        <w:t xml:space="preserve">Even our own Roscoe Pound edited a well-regarded anthology called</w:t>
       </w:r>
       <w:r>
         <w:t xml:space="preserve"> </w:t>
@@ -722,7 +1225,13 @@
         <w:pStyle w:val="BodyText"/>
       </w:pPr>
       <w:r>
-        <w:t xml:space="preserve">What might be called a cliché Law and Literature reading list would include works like Shakespeare's</w:t>
+        <w:t xml:space="preserve">What might be called a cliché Law and Literature reading list</w:t>
+      </w:r>
+      <w:r>
+        <w:t xml:space="preserve"> </w:t>
+      </w:r>
+      <w:r>
+        <w:t xml:space="preserve">would include works like Shakespeare's</w:t>
       </w:r>
       <w:r>
         <w:t xml:space="preserve"> </w:t>
@@ -819,8 +1328,8 @@
       <w:pPr>
         <w:pStyle w:val="Heading3"/>
       </w:pPr>
-      <w:bookmarkStart w:id="45" w:name="law-in-literature"/>
-      <w:bookmarkEnd w:id="45"/>
+      <w:bookmarkStart w:id="41" w:name="law-in-literature"/>
+      <w:bookmarkEnd w:id="41"/>
       <w:r>
         <w:t xml:space="preserve">Law IN Literature</w:t>
       </w:r>
@@ -835,7 +1344,7 @@
       <w:r>
         <w:t xml:space="preserve"> </w:t>
       </w:r>
-      <w:hyperlink r:id="rId46">
+      <w:hyperlink r:id="rId42">
         <w:r>
           <w:rPr>
             <w:rStyle w:val="Hyperlink"/>
@@ -852,7 +1361,7 @@
       <w:r>
         <w:t xml:space="preserve"> </w:t>
       </w:r>
-      <w:hyperlink r:id="rId47">
+      <w:hyperlink r:id="rId43">
         <w:r>
           <w:rPr>
             <w:rStyle w:val="Hyperlink"/>
@@ -861,7 +1370,13 @@
         </w:r>
       </w:hyperlink>
       <w:r>
-        <w:t xml:space="preserve">, Law IN Literature being the more obvious of the two. Meaning, for instance, we read Franz Kafka's</w:t>
+        <w:t xml:space="preserve">, Law IN Literature being the more obvious of the two.</w:t>
+      </w:r>
+      <w:r>
+        <w:t xml:space="preserve"> </w:t>
+      </w:r>
+      <w:r>
+        <w:t xml:space="preserve">Meaning, for instance, we read Franz Kafka's</w:t>
       </w:r>
       <w:r>
         <w:t xml:space="preserve"> </w:t>
@@ -884,7 +1399,43 @@
         <w:pStyle w:val="BodyText"/>
       </w:pPr>
       <w:r>
-        <w:t xml:space="preserve">This genre of the traditional Law &amp; Literature course looks at legal dramas and themes in literature. The idea behind the course is that those who study the law should also read great literature about the law, because authors offer an "independent" view of the law. Instead of learning only legal doctrine handed down from above, law students should take at least one course where they look at law from the outside in, by reading great novels or works of nonfiction and then ask: How is law portrayed</w:t>
+        <w:t xml:space="preserve">This genre of the traditional Law &amp; Literature course looks at legal dramas and themes in literature. The idea behind the course is that those who study the law should also read great literature about the law,</w:t>
+      </w:r>
+      <w:r>
+        <w:t xml:space="preserve"> </w:t>
+      </w:r>
+      <w:r>
+        <w:t xml:space="preserve">because authors offer an "independent" view of the law.</w:t>
+      </w:r>
+      <w:r>
+        <w:t xml:space="preserve"> </w:t>
+      </w:r>
+      <w:r>
+        <w:t xml:space="preserve">Instead of learning only legal doctrine handed down from above,</w:t>
+      </w:r>
+      <w:r>
+        <w:t xml:space="preserve"> </w:t>
+      </w:r>
+      <w:r>
+        <w:t xml:space="preserve">law students should take at least one course</w:t>
+      </w:r>
+      <w:r>
+        <w:t xml:space="preserve"> </w:t>
+      </w:r>
+      <w:r>
+        <w:t xml:space="preserve">where they look at law from the outside in,</w:t>
+      </w:r>
+      <w:r>
+        <w:t xml:space="preserve"> </w:t>
+      </w:r>
+      <w:r>
+        <w:t xml:space="preserve">by reading great novels or works of nonfiction and then ask:</w:t>
+      </w:r>
+      <w:r>
+        <w:t xml:space="preserve"> </w:t>
+      </w:r>
+      <w:r>
+        <w:t xml:space="preserve">How is law portrayed</w:t>
       </w:r>
       <w:r>
         <w:t xml:space="preserve"> </w:t>
@@ -906,7 +1457,7 @@
       <w:pPr>
         <w:pStyle w:val="BodyText"/>
       </w:pPr>
-      <w:hyperlink r:id="rId46">
+      <w:hyperlink r:id="rId42">
         <w:r>
           <w:rPr>
             <w:rStyle w:val="Hyperlink"/>
@@ -933,8 +1484,8 @@
       <w:pPr>
         <w:pStyle w:val="Heading3"/>
       </w:pPr>
-      <w:bookmarkStart w:id="48" w:name="law-as-literature"/>
-      <w:bookmarkEnd w:id="48"/>
+      <w:bookmarkStart w:id="44" w:name="law-as-literature"/>
+      <w:bookmarkEnd w:id="44"/>
       <w:r>
         <w:t xml:space="preserve">Law AS Literature</w:t>
       </w:r>
@@ -944,7 +1495,73 @@
         <w:pStyle w:val="FirstParagraph"/>
       </w:pPr>
       <w:r>
-        <w:t xml:space="preserve">Less obvious but equally interesting is studying Law AS Literature, which means the class considers what literary techniques WORK when representing clients by writing and telling stories. I might make the argument that every case is a story, and every story is a case (protagonist, antagonist, being compared to plaintiff and defendant, or vice versa). Or we might ask: how does The Declaration of Independence WORK as a piece of literature? What rhetorical gimmicks does it employ to make its case? What literary techniques does it use to persuade, not just Tories and colonists, but US? Indeed how does it persuade THE AGES and the future generations it was clearly addressing?</w:t>
+        <w:t xml:space="preserve">Less obvious but equally interesting is studying Law AS Literature,</w:t>
+      </w:r>
+      <w:r>
+        <w:t xml:space="preserve"> </w:t>
+      </w:r>
+      <w:r>
+        <w:t xml:space="preserve">which means the class considers what literary techniques WORK</w:t>
+      </w:r>
+      <w:r>
+        <w:t xml:space="preserve"> </w:t>
+      </w:r>
+      <w:r>
+        <w:t xml:space="preserve">when representing clients by writing and telling stories.</w:t>
+      </w:r>
+      <w:r>
+        <w:t xml:space="preserve"> </w:t>
+      </w:r>
+      <w:r>
+        <w:t xml:space="preserve">I might make the argument that every case is a story,</w:t>
+      </w:r>
+      <w:r>
+        <w:t xml:space="preserve"> </w:t>
+      </w:r>
+      <w:r>
+        <w:t xml:space="preserve">and every story is a case</w:t>
+      </w:r>
+      <w:r>
+        <w:t xml:space="preserve"> </w:t>
+      </w:r>
+      <w:r>
+        <w:t xml:space="preserve">(protagonist, antagonist, being compared to plaintiff and defendant, or vice versa).</w:t>
+      </w:r>
+      <w:r>
+        <w:t xml:space="preserve"> </w:t>
+      </w:r>
+      <w:r>
+        <w:t xml:space="preserve">Or we might ask: how does The Declaration of Independence WORK as a piece of literature?</w:t>
+      </w:r>
+      <w:r>
+        <w:t xml:space="preserve"> </w:t>
+      </w:r>
+      <w:r>
+        <w:t xml:space="preserve">What rhetorical gimmicks does it employ to make its case?</w:t>
+      </w:r>
+      <w:r>
+        <w:t xml:space="preserve"> </w:t>
+      </w:r>
+      <w:r>
+        <w:t xml:space="preserve">What literary techniques does it use to persuade,</w:t>
+      </w:r>
+      <w:r>
+        <w:t xml:space="preserve"> </w:t>
+      </w:r>
+      <w:r>
+        <w:t xml:space="preserve">not just Tories and colonists, but US?</w:t>
+      </w:r>
+      <w:r>
+        <w:t xml:space="preserve"> </w:t>
+      </w:r>
+      <w:r>
+        <w:t xml:space="preserve">Indeed how does it persuade THE AGES</w:t>
+      </w:r>
+      <w:r>
+        <w:t xml:space="preserve"> </w:t>
+      </w:r>
+      <w:r>
+        <w:t xml:space="preserve">and the future generations it was clearly addressing?</w:t>
       </w:r>
     </w:p>
     <w:p>
@@ -967,15 +1584,21 @@
         <w:t xml:space="preserve"> </w:t>
       </w:r>
       <w:r>
-        <w:t xml:space="preserve">literature scholars critique and analyze legal writing as a form of literature. They ask, what tools and techniques do legal writers use that are just like the tools and techniques used by literary authors? Certainly imagery, rhyme, and the "sound" of sentences all play a part.</w:t>
+        <w:t xml:space="preserve">literature scholars critique and analyze legal writing as a form of literature.</w:t>
+      </w:r>
+      <w:r>
+        <w:t xml:space="preserve"> </w:t>
+      </w:r>
+      <w:r>
+        <w:t xml:space="preserve">They ask, what tools and techniques do legal writers use that are just like the tools and techniques used by literary authors? Certainly imagery, rhyme, and the "sound" of sentences all play a part.</w:t>
       </w:r>
     </w:p>
     <w:p>
       <w:pPr>
         <w:pStyle w:val="Heading2"/>
       </w:pPr>
-      <w:bookmarkStart w:id="49" w:name="slow-reading"/>
-      <w:bookmarkEnd w:id="49"/>
+      <w:bookmarkStart w:id="45" w:name="slow-reading"/>
+      <w:bookmarkEnd w:id="45"/>
       <w:r>
         <w:t xml:space="preserve">Slow Reading</w:t>
       </w:r>
@@ -985,7 +1608,37 @@
         <w:pStyle w:val="FirstParagraph"/>
       </w:pPr>
       <w:r>
-        <w:t xml:space="preserve">In Law and Literature and maybe even more so in Law and Storytelling, we make a concerted effort to read slowly and carefully. The Law and Literature course is a more formal and serious version of a book club. Law and Storytelling, I imagine, will be a more formal and serious version of a writing course. Our mission is to SLOW DOWN and spend time with great stories and great literature, and then try to figure out how they work, preferably by imitation.</w:t>
+        <w:t xml:space="preserve">In Law and Literature and maybe even more so in Law and Storytelling,</w:t>
+      </w:r>
+      <w:r>
+        <w:t xml:space="preserve"> </w:t>
+      </w:r>
+      <w:r>
+        <w:t xml:space="preserve">we make a concerted effort to read slowly and carefully.</w:t>
+      </w:r>
+      <w:r>
+        <w:t xml:space="preserve"> </w:t>
+      </w:r>
+      <w:r>
+        <w:t xml:space="preserve">The Law and Literature course is a more formal and serious version of a book club.</w:t>
+      </w:r>
+      <w:r>
+        <w:t xml:space="preserve"> </w:t>
+      </w:r>
+      <w:r>
+        <w:t xml:space="preserve">Law and Storytelling, I imagine, will be a more formal and serious version of a writing course.</w:t>
+      </w:r>
+      <w:r>
+        <w:t xml:space="preserve"> </w:t>
+      </w:r>
+      <w:r>
+        <w:t xml:space="preserve">Our mission is to SLOW DOWN and spend time with great stories and great literature,</w:t>
+      </w:r>
+      <w:r>
+        <w:t xml:space="preserve"> </w:t>
+      </w:r>
+      <w:r>
+        <w:t xml:space="preserve">and then try to figure out how they work, preferably by imitation.</w:t>
       </w:r>
     </w:p>
     <w:p>
@@ -993,12 +1646,24 @@
         <w:pStyle w:val="BodyText"/>
       </w:pPr>
       <w:r>
-        <w:t xml:space="preserve">I read stories and novels at a much slower pace than, say, a Supreme Court opinion. A novel needs to capture me completely, or I've got other things to read. Take a look at Jeanne Whale's article in the</w:t>
-      </w:r>
-      <w:r>
-        <w:t xml:space="preserve"> </w:t>
-      </w:r>
-      <w:hyperlink r:id="rId50">
+        <w:t xml:space="preserve">I read stories and novels at a much slower pace than, say, a Supreme Court opinion.</w:t>
+      </w:r>
+      <w:r>
+        <w:t xml:space="preserve"> </w:t>
+      </w:r>
+      <w:r>
+        <w:t xml:space="preserve">A novel needs to capture me completely, or I've got other things to read.</w:t>
+      </w:r>
+      <w:r>
+        <w:t xml:space="preserve"> </w:t>
+      </w:r>
+      <w:r>
+        <w:t xml:space="preserve">Take a look at Jeanne Whale's article in the</w:t>
+      </w:r>
+      <w:r>
+        <w:t xml:space="preserve"> </w:t>
+      </w:r>
+      <w:hyperlink r:id="rId46">
         <w:r>
           <w:rPr>
             <w:i/>
@@ -1015,8 +1680,8 @@
       <w:pPr>
         <w:pStyle w:val="Heading3"/>
       </w:pPr>
-      <w:bookmarkStart w:id="51" w:name="justice-roberts-and-slow-reading"/>
-      <w:bookmarkEnd w:id="51"/>
+      <w:bookmarkStart w:id="47" w:name="justice-roberts-and-slow-reading"/>
+      <w:bookmarkEnd w:id="47"/>
       <w:r>
         <w:t xml:space="preserve">Justice Roberts and Slow Reading</w:t>
       </w:r>
@@ -1026,7 +1691,19 @@
         <w:pStyle w:val="FirstParagraph"/>
       </w:pPr>
       <w:r>
-        <w:t xml:space="preserve">Last year when Justice Roberts visited us at the Law College, a student asked him, "What do you read when you aren't reading law?" Or, "What should a young lawyer read when she's not practicing law?"</w:t>
+        <w:t xml:space="preserve">Some years ago, when Justice Roberts visited us at the Law College,</w:t>
+      </w:r>
+      <w:r>
+        <w:t xml:space="preserve"> </w:t>
+      </w:r>
+      <w:r>
+        <w:t xml:space="preserve">a student asked him, "What do you read when you aren't reading law?"</w:t>
+      </w:r>
+      <w:r>
+        <w:t xml:space="preserve"> </w:t>
+      </w:r>
+      <w:r>
+        <w:t xml:space="preserve">Or, "What should a young lawyer read when she's not practicing law?"</w:t>
       </w:r>
     </w:p>
     <w:p>
@@ -1054,7 +1731,25 @@
         <w:pStyle w:val="BodyText"/>
       </w:pPr>
       <w:r>
-        <w:t xml:space="preserve">A perfect description of what we are about. I would add that if you don't cultivate and MAINTAIN the habit of reading great literature your whole life, you'll quickly</w:t>
+        <w:t xml:space="preserve">A perfect description of what we are about.</w:t>
+      </w:r>
+      <w:r>
+        <w:t xml:space="preserve"> </w:t>
+      </w:r>
+      <w:r>
+        <w:t xml:space="preserve">I would add that if you don't cultivate and MAINTAIN the habit</w:t>
+      </w:r>
+      <w:r>
+        <w:t xml:space="preserve"> </w:t>
+      </w:r>
+      <w:r>
+        <w:t xml:space="preserve">of reading great literature your whole life,</w:t>
+      </w:r>
+      <w:r>
+        <w:t xml:space="preserve"> </w:t>
+      </w:r>
+      <w:r>
+        <w:t xml:space="preserve">you'll quickly</w:t>
       </w:r>
       <w:r>
         <w:t xml:space="preserve"> </w:t>
@@ -1076,8 +1771,8 @@
       <w:pPr>
         <w:pStyle w:val="Heading2"/>
       </w:pPr>
-      <w:bookmarkStart w:id="52" w:name="storytelling"/>
-      <w:bookmarkEnd w:id="52"/>
+      <w:bookmarkStart w:id="48" w:name="storytelling"/>
+      <w:bookmarkEnd w:id="48"/>
       <w:r>
         <w:t xml:space="preserve">Storytelling</w:t>
       </w:r>
@@ -1087,7 +1782,19 @@
         <w:pStyle w:val="FirstParagraph"/>
       </w:pPr>
       <w:r>
-        <w:t xml:space="preserve">Most authors will tell you that they write books, not because they know the answers and would like to share them with their readers. No, usually the author has a question or a problem and attempts to</w:t>
+        <w:t xml:space="preserve">Most authors will tell you that they write books,</w:t>
+      </w:r>
+      <w:r>
+        <w:t xml:space="preserve"> </w:t>
+      </w:r>
+      <w:r>
+        <w:t xml:space="preserve">not because they know the answers and would like to share them with their readers.</w:t>
+      </w:r>
+      <w:r>
+        <w:t xml:space="preserve"> </w:t>
+      </w:r>
+      <w:r>
+        <w:t xml:space="preserve">No, usually the author has a question or a problem and attempts to</w:t>
       </w:r>
       <w:r>
         <w:t xml:space="preserve"> </w:t>
@@ -1102,7 +1809,25 @@
         <w:t xml:space="preserve"> </w:t>
       </w:r>
       <w:r>
-        <w:t xml:space="preserve">the problem by dramatizing it and writing it out. Fiction and nonfiction both require research and mastery of details. "If you can't explain it simply, you don't understand it well enough," said Einstein, and writing a book, or telling a story, or even teaching a class may be thought of as an attempt to solve a problem: How to learn about stories and storytelling and apply those skills to the practice of law?</w:t>
+        <w:t xml:space="preserve">the problem by dramatizing it and writing it out.</w:t>
+      </w:r>
+      <w:r>
+        <w:t xml:space="preserve"> </w:t>
+      </w:r>
+      <w:r>
+        <w:t xml:space="preserve">Fiction and nonfiction both require research and mastery of details.</w:t>
+      </w:r>
+      <w:r>
+        <w:t xml:space="preserve"> </w:t>
+      </w:r>
+      <w:r>
+        <w:t xml:space="preserve">"If you can't explain it simply, you don't understand it well enough,"</w:t>
+      </w:r>
+      <w:r>
+        <w:t xml:space="preserve"> </w:t>
+      </w:r>
+      <w:r>
+        <w:t xml:space="preserve">said Einstein, and writing a book, or telling a story, or even teaching a class may be thought of as an attempt to solve a problem: How to learn about stories and storytelling and apply those skills to the practice of law?</w:t>
       </w:r>
     </w:p>
     <w:p>
@@ -1118,7 +1843,13 @@
         <w:pStyle w:val="BodyText"/>
       </w:pPr>
       <w:r>
-        <w:t xml:space="preserve">We don't want to be scholars and kill storytelling by analyzing it. E.B. White, the author of</w:t>
+        <w:t xml:space="preserve">We don't want to be scholars and kill storytelling by analyzing it.</w:t>
+      </w:r>
+      <w:r>
+        <w:t xml:space="preserve"> </w:t>
+      </w:r>
+      <w:r>
+        <w:t xml:space="preserve">E.B. White, the author of</w:t>
       </w:r>
       <w:r>
         <w:t xml:space="preserve"> </w:t>
@@ -1141,7 +1872,13 @@
         <w:pStyle w:val="BlockText"/>
       </w:pPr>
       <w:r>
-        <w:t xml:space="preserve">Analyzing humor is like dissecting a frog. Few people are interested and the frog dies of it."</w:t>
+        <w:t xml:space="preserve">Analyzing humor is like dissecting a frog.</w:t>
+      </w:r>
+      <w:r>
+        <w:t xml:space="preserve"> </w:t>
+      </w:r>
+      <w:r>
+        <w:t xml:space="preserve">Few people are interested and the frog dies of it."</w:t>
       </w:r>
     </w:p>
     <w:p>
@@ -1151,7 +1888,7 @@
       <w:r>
         <w:t xml:space="preserve">--</w:t>
       </w:r>
-      <w:hyperlink r:id="rId53">
+      <w:hyperlink r:id="rId49">
         <w:r>
           <w:rPr>
             <w:rStyle w:val="Hyperlink"/>
@@ -1165,15 +1902,27 @@
         <w:pStyle w:val="FirstParagraph"/>
       </w:pPr>
       <w:r>
-        <w:t xml:space="preserve">Instead of trying to reverse engineer or analyze stories, we learn by doing, namely, by reading and writing stories; not by reading academic descriptions of stories to learn lessons better learned by reading the original, twice if necessary, to see how it works.</w:t>
+        <w:t xml:space="preserve">Instead of trying to reverse engineer or analyze stories,</w:t>
+      </w:r>
+      <w:r>
+        <w:t xml:space="preserve"> </w:t>
+      </w:r>
+      <w:r>
+        <w:t xml:space="preserve">we learn by doing, namely, by reading and writing stories;</w:t>
+      </w:r>
+      <w:r>
+        <w:t xml:space="preserve"> </w:t>
+      </w:r>
+      <w:r>
+        <w:t xml:space="preserve">not by reading academic descriptions of stories to learn lessons better learned by reading the original, twice if necessary, to see how it works.</w:t>
       </w:r>
     </w:p>
     <w:p>
       <w:pPr>
         <w:pStyle w:val="Heading3"/>
       </w:pPr>
-      <w:bookmarkStart w:id="54" w:name="selecting-great-stories-to-read"/>
-      <w:bookmarkEnd w:id="54"/>
+      <w:bookmarkStart w:id="50" w:name="selecting-great-stories-to-read"/>
+      <w:bookmarkEnd w:id="50"/>
       <w:r>
         <w:t xml:space="preserve">Selecting Great Stories To Read</w:t>
       </w:r>
@@ -1183,7 +1932,31 @@
         <w:pStyle w:val="FirstParagraph"/>
       </w:pPr>
       <w:r>
-        <w:t xml:space="preserve">Here, I need your help. I'll send you some sample syllabuses, and I'll make my own recommendation, so you can look over some likely candidates for reading, but I encourage you to think outside the box. (Professor Lawson's version of this course includes Jane Austen's</w:t>
+        <w:t xml:space="preserve">Here, I need your help.</w:t>
+      </w:r>
+      <w:r>
+        <w:t xml:space="preserve"> </w:t>
+      </w:r>
+      <w:r>
+        <w:t xml:space="preserve">I'll send you some sample syllabuses, and I'll make my own recommendation,</w:t>
+      </w:r>
+      <w:r>
+        <w:t xml:space="preserve"> </w:t>
+      </w:r>
+      <w:r>
+        <w:t xml:space="preserve">so you can look over some likely candidates for reading,</w:t>
+      </w:r>
+      <w:r>
+        <w:t xml:space="preserve"> </w:t>
+      </w:r>
+      <w:r>
+        <w:t xml:space="preserve">but I encourage you to think outside the box.</w:t>
+      </w:r>
+      <w:r>
+        <w:t xml:space="preserve"> </w:t>
+      </w:r>
+      <w:r>
+        <w:t xml:space="preserve">(Professor Lawson's version of this course includes Jane Austen's</w:t>
       </w:r>
       <w:r>
         <w:t xml:space="preserve"> </w:t>
@@ -1203,7 +1976,7 @@
       <w:r>
         <w:t xml:space="preserve"> </w:t>
       </w:r>
-      <w:hyperlink r:id="rId55">
+      <w:hyperlink r:id="rId51">
         <w:r>
           <w:rPr>
             <w:i/>
@@ -1378,7 +2151,7 @@
     </w:lvl>
   </w:abstractNum>
   <w:abstractNum w:abstractNumId="990">
-    <w:nsid w:val="b3ce9367"/>
+    <w:nsid w:val="4643a69e"/>
     <w:multiLevelType w:val="multilevel"/>
     <w:lvl w:ilvl="0">
       <w:numFmt w:val="bullet"/>
@@ -1459,7 +2232,7 @@
     </w:lvl>
   </w:abstractNum>
   <w:abstractNum w:abstractNumId="991">
-    <w:nsid w:val="63a7ee3f"/>
+    <w:nsid w:val="9b6f31e9"/>
     <w:multiLevelType w:val="multilevel"/>
     <w:lvl w:ilvl="0">
       <w:numFmt w:val="bullet"/>
@@ -1729,7 +2502,7 @@
       <w:keepNext/>
       <w:keepLines/>
       <w:spacing w:before="200" w:after="0"/>
-      <w:outlineLvl w:val="1"/>
+      <w:outlineLvl w:val="2"/>
     </w:pPr>
     <w:rPr>
       <w:rFonts w:asciiTheme="majorHAnsi" w:eastAsiaTheme="majorEastAsia" w:hAnsiTheme="majorHAnsi" w:cstheme="majorBidi"/>
@@ -1751,7 +2524,7 @@
       <w:keepNext/>
       <w:keepLines/>
       <w:spacing w:before="200" w:after="0"/>
-      <w:outlineLvl w:val="1"/>
+      <w:outlineLvl w:val="3"/>
     </w:pPr>
     <w:rPr>
       <w:rFonts w:asciiTheme="majorHAnsi" w:eastAsiaTheme="majorEastAsia" w:hAnsiTheme="majorHAnsi" w:cstheme="majorBidi"/>
@@ -1773,12 +2546,32 @@
       <w:keepNext/>
       <w:keepLines/>
       <w:spacing w:before="200" w:after="0"/>
-      <w:outlineLvl w:val="1"/>
+      <w:outlineLvl w:val="4"/>
     </w:pPr>
     <w:rPr>
       <w:rFonts w:asciiTheme="majorHAnsi" w:eastAsiaTheme="majorEastAsia" w:hAnsiTheme="majorHAnsi" w:cstheme="majorBidi"/>
       <w:i/>
       <w:iCs/>
+      <w:color w:val="4F81BD" w:themeColor="accent1"/>
+      <w:sz w:val="24"/>
+      <w:szCs w:val="24"/>
+    </w:rPr>
+  </w:style>
+  <w:style w:type="paragraph" w:styleId="Heading6">
+    <w:name w:val="Heading 6"/>
+    <w:basedOn w:val="Normal"/>
+    <w:next w:val="BodyText"/>
+    <w:uiPriority w:val="9"/>
+    <w:unhideWhenUsed/>
+    <w:qFormat/>
+    <w:pPr>
+      <w:keepNext/>
+      <w:keepLines/>
+      <w:spacing w:before="200" w:after="0"/>
+      <w:outlineLvl w:val="5"/>
+    </w:pPr>
+    <w:rPr>
+      <w:rFonts w:asciiTheme="majorHAnsi" w:eastAsiaTheme="majorEastAsia" w:hAnsiTheme="majorHAnsi" w:cstheme="majorBidi"/>
       <w:color w:val="4F81BD" w:themeColor="accent1"/>
       <w:sz w:val="24"/>
       <w:szCs w:val="24"/>
@@ -1931,7 +2724,6 @@
     <w:link w:val="VerbatimChar"/>
     <w:pPr>
       <w:wordWrap w:val="off"/>
-      <w:noProof/>
     </w:pPr>
   </w:style>
   <w:style w:type="character" w:customStyle="1" w:styleId="KeywordTok">

</xml_diff>

<commit_message>
Fix WSJ slow reading title
</commit_message>
<xml_diff>
--- a/Intro/Law_and_Storytelling_Intro.docx
+++ b/Intro/Law_and_Storytelling_Intro.docx
@@ -2213,7 +2213,7 @@
             <w:i/>
             <w:rStyle w:val="Hyperlink"/>
           </w:rPr>
-          <w:t xml:space="preserve">Wall Street Journal: Read Slowly to Benefit Your Brain and Cut Stress At Least 30 Minutes of Uninterrupted Reading With a Book or E-Book HelpsRead Slowly to Benefit Your Brain and Cut Stress At Least 30 Minutes of Uninterrupted Reading With a Book or E-Book Helps</w:t>
+          <w:t xml:space="preserve">Wall Street Journal: Read Slowly to Benefit Your Brain and Cut Stress</w:t>
         </w:r>
       </w:hyperlink>
       <w:r>
@@ -2719,7 +2719,7 @@
 <file path=word/numbering.xml><?xml version="1.0" encoding="utf-8"?>
 <w:numbering xmlns:w="http://schemas.openxmlformats.org/wordprocessingml/2006/main">
   <w:abstractNum w:abstractNumId="990">
-    <w:nsid w:val="1e8d9e66"/>
+    <w:nsid w:val="1dc59945"/>
     <w:multiLevelType w:val="multilevel"/>
     <w:lvl w:ilvl="0">
       <w:numFmt w:val="bullet"/>

</xml_diff>

<commit_message>
Light edits to Intro.
For Spring 2019
</commit_message>
<xml_diff>
--- a/Intro/Law_and_Storytelling_Intro.docx
+++ b/Intro/Law_and_Storytelling_Intro.docx
@@ -56,10 +56,64 @@
       <w:pPr>
         <w:pStyle w:val="Heading1"/>
       </w:pPr>
-      <w:bookmarkStart w:id="21" w:name="introduction"/>
+      <w:bookmarkStart w:id="20" w:name="introduction"/>
       <w:r>
         <w:t xml:space="preserve">Introduction</w:t>
       </w:r>
+      <w:bookmarkEnd w:id="20"/>
+    </w:p>
+    <w:p>
+      <w:pPr>
+        <w:pStyle w:val="FirstParagraph"/>
+      </w:pPr>
+      <w:r>
+        <w:t xml:space="preserve">Many great storytellers miss their callings.</w:t>
+      </w:r>
+      <w:r>
+        <w:t xml:space="preserve"> </w:t>
+      </w:r>
+      <w:r>
+        <w:t xml:space="preserve">Instead of being filmmakers or novelists or journalists,</w:t>
+      </w:r>
+      <w:r>
+        <w:t xml:space="preserve"> </w:t>
+      </w:r>
+      <w:r>
+        <w:t xml:space="preserve">they succeed in many other walks of life,</w:t>
+      </w:r>
+      <w:r>
+        <w:t xml:space="preserve"> </w:t>
+      </w:r>
+      <w:r>
+        <w:t xml:space="preserve">including law and medicine and lives of crime.</w:t>
+      </w:r>
+      <w:r>
+        <w:t xml:space="preserve"> </w:t>
+      </w:r>
+      <w:r>
+        <w:t xml:space="preserve">Why? Because storytelling is a useful art,</w:t>
+      </w:r>
+      <w:r>
+        <w:t xml:space="preserve"> </w:t>
+      </w:r>
+      <w:r>
+        <w:t xml:space="preserve">useful to Supreme Court lawyers and justices, con artists,</w:t>
+      </w:r>
+      <w:r>
+        <w:t xml:space="preserve"> </w:t>
+      </w:r>
+      <w:r>
+        <w:t xml:space="preserve">sellers of insurance and oncologists alike.</w:t>
+      </w:r>
+    </w:p>
+    <w:p>
+      <w:pPr>
+        <w:pStyle w:val="Heading2"/>
+      </w:pPr>
+      <w:bookmarkStart w:id="21" w:name="law-and-storytelling"/>
+      <w:r>
+        <w:t xml:space="preserve">Law and Storytelling</w:t>
+      </w:r>
       <w:bookmarkEnd w:id="21"/>
     </w:p>
     <w:p>
@@ -67,52 +121,168 @@
         <w:pStyle w:val="FirstParagraph"/>
       </w:pPr>
       <w:r>
-        <w:t xml:space="preserve">Many great storytellers miss their callings.</w:t>
-      </w:r>
-      <w:r>
-        <w:t xml:space="preserve"> </w:t>
-      </w:r>
-      <w:r>
-        <w:t xml:space="preserve">Instead of being filmmakers or novelists or journalists,</w:t>
-      </w:r>
-      <w:r>
-        <w:t xml:space="preserve"> </w:t>
-      </w:r>
-      <w:r>
-        <w:t xml:space="preserve">they succeed in many other walks of life,</w:t>
-      </w:r>
-      <w:r>
-        <w:t xml:space="preserve"> </w:t>
-      </w:r>
-      <w:r>
-        <w:t xml:space="preserve">including law and medicine and lives of crime.</w:t>
-      </w:r>
-      <w:r>
-        <w:t xml:space="preserve"> </w:t>
-      </w:r>
-      <w:r>
-        <w:t xml:space="preserve">Why? Because storytelling is a useful art,</w:t>
-      </w:r>
-      <w:r>
-        <w:t xml:space="preserve"> </w:t>
-      </w:r>
-      <w:r>
-        <w:t xml:space="preserve">useful to Supreme Court lawyers and justices, con artists,</w:t>
-      </w:r>
-      <w:r>
-        <w:t xml:space="preserve"> </w:t>
-      </w:r>
-      <w:r>
-        <w:t xml:space="preserve">sellers of insurance and oncologists alike.</w:t>
-      </w:r>
-    </w:p>
-    <w:p>
-      <w:pPr>
-        <w:pStyle w:val="Heading2"/>
-      </w:pPr>
-      <w:bookmarkStart w:id="22" w:name="law-and-storytelling"/>
-      <w:r>
-        <w:t xml:space="preserve">Law and Storytelling</w:t>
+        <w:t xml:space="preserve">Law and storytelling are twins raised around the same campfire.</w:t>
+      </w:r>
+      <w:r>
+        <w:t xml:space="preserve"> </w:t>
+      </w:r>
+      <w:r>
+        <w:t xml:space="preserve">In villages all over the more remote portions of the planet,</w:t>
+      </w:r>
+      <w:r>
+        <w:t xml:space="preserve"> </w:t>
+      </w:r>
+      <w:r>
+        <w:t xml:space="preserve">“</w:t>
+      </w:r>
+      <w:r>
+        <w:t xml:space="preserve">the law</w:t>
+      </w:r>
+      <w:r>
+        <w:t xml:space="preserve">”</w:t>
+      </w:r>
+      <w:r>
+        <w:t xml:space="preserve"> </w:t>
+      </w:r>
+      <w:r>
+        <w:t xml:space="preserve">consists of the village elders</w:t>
+      </w:r>
+      <w:r>
+        <w:t xml:space="preserve"> </w:t>
+      </w:r>
+      <w:r>
+        <w:t xml:space="preserve">who gather in the communal clearings</w:t>
+      </w:r>
+      <w:r>
+        <w:t xml:space="preserve"> </w:t>
+      </w:r>
+      <w:r>
+        <w:t xml:space="preserve">and listen to the grievances of villagers.</w:t>
+      </w:r>
+      <w:r>
+        <w:t xml:space="preserve"> </w:t>
+      </w:r>
+      <w:r>
+        <w:t xml:space="preserve">Each affected villager gets a chance to tell her side of the story,</w:t>
+      </w:r>
+      <w:r>
+        <w:t xml:space="preserve"> </w:t>
+      </w:r>
+      <w:r>
+        <w:t xml:space="preserve">and the</w:t>
+      </w:r>
+      <w:r>
+        <w:t xml:space="preserve"> </w:t>
+      </w:r>
+      <w:r>
+        <w:t xml:space="preserve">“</w:t>
+      </w:r>
+      <w:r>
+        <w:t xml:space="preserve">palaver</w:t>
+      </w:r>
+      <w:r>
+        <w:t xml:space="preserve">”</w:t>
+      </w:r>
+      <w:r>
+        <w:t xml:space="preserve"> </w:t>
+      </w:r>
+      <w:r>
+        <w:t xml:space="preserve">(as it is called in Sierra Leone, West Africa, where I stayed for some months in the early 1980s)</w:t>
+      </w:r>
+      <w:r>
+        <w:t xml:space="preserve"> </w:t>
+      </w:r>
+      <w:r>
+        <w:t xml:space="preserve">often becomes a village drama,</w:t>
+      </w:r>
+      <w:r>
+        <w:t xml:space="preserve"> </w:t>
+      </w:r>
+      <w:r>
+        <w:t xml:space="preserve">with actors, witnesses, and affected parties and their relatives,</w:t>
+      </w:r>
+      <w:r>
+        <w:t xml:space="preserve"> </w:t>
+      </w:r>
+      <w:r>
+        <w:t xml:space="preserve">who each</w:t>
+      </w:r>
+      <w:r>
+        <w:t xml:space="preserve"> </w:t>
+      </w:r>
+      <w:r>
+        <w:t xml:space="preserve">“</w:t>
+      </w:r>
+      <w:r>
+        <w:t xml:space="preserve">take the floor</w:t>
+      </w:r>
+      <w:r>
+        <w:t xml:space="preserve">”</w:t>
+      </w:r>
+      <w:r>
+        <w:t xml:space="preserve"> </w:t>
+      </w:r>
+      <w:r>
+        <w:t xml:space="preserve">and do their best to move and persuade the crowd.</w:t>
+      </w:r>
+    </w:p>
+    <w:p>
+      <w:pPr>
+        <w:pStyle w:val="BodyText"/>
+      </w:pPr>
+      <w:r>
+        <w:t xml:space="preserve">Afterwards, the village elders</w:t>
+      </w:r>
+      <w:r>
+        <w:t xml:space="preserve"> </w:t>
+      </w:r>
+      <w:r>
+        <w:t xml:space="preserve">“</w:t>
+      </w:r>
+      <w:r>
+        <w:t xml:space="preserve">hang heads</w:t>
+      </w:r>
+      <w:r>
+        <w:t xml:space="preserve">”</w:t>
+      </w:r>
+      <w:r>
+        <w:t xml:space="preserve"> </w:t>
+      </w:r>
+      <w:r>
+        <w:t xml:space="preserve">or deliberate together,</w:t>
+      </w:r>
+      <w:r>
+        <w:t xml:space="preserve"> </w:t>
+      </w:r>
+      <w:r>
+        <w:t xml:space="preserve">consider the stories of the</w:t>
+      </w:r>
+      <w:r>
+        <w:t xml:space="preserve"> </w:t>
+      </w:r>
+      <w:r>
+        <w:t xml:space="preserve">“</w:t>
+      </w:r>
+      <w:r>
+        <w:t xml:space="preserve">parties,</w:t>
+      </w:r>
+      <w:r>
+        <w:t xml:space="preserve">”</w:t>
+      </w:r>
+      <w:r>
+        <w:t xml:space="preserve"> </w:t>
+      </w:r>
+      <w:r>
+        <w:t xml:space="preserve">and then issue a decision, or judgment.</w:t>
+      </w:r>
+    </w:p>
+    <w:p>
+      <w:pPr>
+        <w:pStyle w:val="Heading3"/>
+      </w:pPr>
+      <w:bookmarkStart w:id="22" w:name="storytelling-lawyers"/>
+      <w:r>
+        <w:t xml:space="preserve">Storytelling Lawyers</w:t>
       </w:r>
       <w:bookmarkEnd w:id="22"/>
     </w:p>
@@ -121,13 +291,7 @@
         <w:pStyle w:val="FirstParagraph"/>
       </w:pPr>
       <w:r>
-        <w:t xml:space="preserve">Law and storytelling are twins raised around the same campfire.</w:t>
-      </w:r>
-      <w:r>
-        <w:t xml:space="preserve"> </w:t>
-      </w:r>
-      <w:r>
-        <w:t xml:space="preserve">In villages all over the more remote portions of the planet,</w:t>
+        <w:t xml:space="preserve">The famous Wyoming</w:t>
       </w:r>
       <w:r>
         <w:t xml:space="preserve"> </w:t>
@@ -136,7 +300,7 @@
         <w:t xml:space="preserve">“</w:t>
       </w:r>
       <w:r>
-        <w:t xml:space="preserve">the law</w:t>
+        <w:t xml:space="preserve">frontier justice</w:t>
       </w:r>
       <w:r>
         <w:t xml:space="preserve">”</w:t>
@@ -145,176 +309,12 @@
         <w:t xml:space="preserve"> </w:t>
       </w:r>
       <w:r>
-        <w:t xml:space="preserve">consists of the village elders</w:t>
-      </w:r>
-      <w:r>
-        <w:t xml:space="preserve"> </w:t>
-      </w:r>
-      <w:r>
-        <w:t xml:space="preserve">who gather in the communal clearings</w:t>
-      </w:r>
-      <w:r>
-        <w:t xml:space="preserve"> </w:t>
-      </w:r>
-      <w:r>
-        <w:t xml:space="preserve">and listen to the grievances of villagers.</w:t>
-      </w:r>
-      <w:r>
-        <w:t xml:space="preserve"> </w:t>
-      </w:r>
-      <w:r>
-        <w:t xml:space="preserve">Each affected villager gets a chance to tell her side of the story,</w:t>
-      </w:r>
-      <w:r>
-        <w:t xml:space="preserve"> </w:t>
-      </w:r>
-      <w:r>
-        <w:t xml:space="preserve">and the</w:t>
-      </w:r>
-      <w:r>
-        <w:t xml:space="preserve"> </w:t>
-      </w:r>
-      <w:r>
-        <w:t xml:space="preserve">“</w:t>
-      </w:r>
-      <w:r>
-        <w:t xml:space="preserve">palaver</w:t>
-      </w:r>
-      <w:r>
-        <w:t xml:space="preserve">”</w:t>
-      </w:r>
-      <w:r>
-        <w:t xml:space="preserve"> </w:t>
-      </w:r>
-      <w:r>
-        <w:t xml:space="preserve">(as it is called in Sierra Leone, West Africa, where I stayed for some months in the early 1980s)</w:t>
-      </w:r>
-      <w:r>
-        <w:t xml:space="preserve"> </w:t>
-      </w:r>
-      <w:r>
-        <w:t xml:space="preserve">often becomes a village drama,</w:t>
-      </w:r>
-      <w:r>
-        <w:t xml:space="preserve"> </w:t>
-      </w:r>
-      <w:r>
-        <w:t xml:space="preserve">with actors, witnesses, and affected parties and their relatives,</w:t>
-      </w:r>
-      <w:r>
-        <w:t xml:space="preserve"> </w:t>
-      </w:r>
-      <w:r>
-        <w:t xml:space="preserve">who each</w:t>
-      </w:r>
-      <w:r>
-        <w:t xml:space="preserve"> </w:t>
-      </w:r>
-      <w:r>
-        <w:t xml:space="preserve">“</w:t>
-      </w:r>
-      <w:r>
-        <w:t xml:space="preserve">take the floor</w:t>
-      </w:r>
-      <w:r>
-        <w:t xml:space="preserve">”</w:t>
-      </w:r>
-      <w:r>
-        <w:t xml:space="preserve"> </w:t>
-      </w:r>
-      <w:r>
-        <w:t xml:space="preserve">and do their best to move and persuade the crowd.</w:t>
-      </w:r>
-    </w:p>
-    <w:p>
-      <w:pPr>
-        <w:pStyle w:val="BodyText"/>
-      </w:pPr>
-      <w:r>
-        <w:t xml:space="preserve">Afterwards, the village elders</w:t>
-      </w:r>
-      <w:r>
-        <w:t xml:space="preserve"> </w:t>
-      </w:r>
-      <w:r>
-        <w:t xml:space="preserve">“</w:t>
-      </w:r>
-      <w:r>
-        <w:t xml:space="preserve">hang heads</w:t>
-      </w:r>
-      <w:r>
-        <w:t xml:space="preserve">”</w:t>
-      </w:r>
-      <w:r>
-        <w:t xml:space="preserve"> </w:t>
-      </w:r>
-      <w:r>
-        <w:t xml:space="preserve">or deliberate together,</w:t>
-      </w:r>
-      <w:r>
-        <w:t xml:space="preserve"> </w:t>
-      </w:r>
-      <w:r>
-        <w:t xml:space="preserve">consider the stories of the</w:t>
-      </w:r>
-      <w:r>
-        <w:t xml:space="preserve"> </w:t>
-      </w:r>
-      <w:r>
-        <w:t xml:space="preserve">“</w:t>
-      </w:r>
-      <w:r>
-        <w:t xml:space="preserve">parties,</w:t>
-      </w:r>
-      <w:r>
-        <w:t xml:space="preserve">”</w:t>
-      </w:r>
-      <w:r>
-        <w:t xml:space="preserve"> </w:t>
-      </w:r>
-      <w:r>
-        <w:t xml:space="preserve">and then issue a decision, or judgment.</w:t>
-      </w:r>
-    </w:p>
-    <w:p>
-      <w:pPr>
-        <w:pStyle w:val="Heading3"/>
-      </w:pPr>
-      <w:bookmarkStart w:id="23" w:name="storytelling-lawyers"/>
-      <w:r>
-        <w:t xml:space="preserve">Storytelling Lawyers</w:t>
-      </w:r>
-      <w:bookmarkEnd w:id="23"/>
-    </w:p>
-    <w:p>
-      <w:pPr>
-        <w:pStyle w:val="FirstParagraph"/>
-      </w:pPr>
-      <w:r>
-        <w:t xml:space="preserve">The famous Wyoming</w:t>
-      </w:r>
-      <w:r>
-        <w:t xml:space="preserve"> </w:t>
-      </w:r>
-      <w:r>
-        <w:t xml:space="preserve">“</w:t>
-      </w:r>
-      <w:r>
-        <w:t xml:space="preserve">frontier justice</w:t>
-      </w:r>
-      <w:r>
-        <w:t xml:space="preserve">”</w:t>
-      </w:r>
-      <w:r>
-        <w:t xml:space="preserve"> </w:t>
-      </w:r>
-      <w:r>
         <w:t xml:space="preserve">lawyer</w:t>
       </w:r>
       <w:r>
         <w:t xml:space="preserve"> </w:t>
       </w:r>
-      <w:hyperlink r:id="rId24">
+      <w:hyperlink r:id="rId23">
         <w:r>
           <w:rPr>
             <w:rStyle w:val="Hyperlink"/>
@@ -365,13 +365,31 @@
         <w:t xml:space="preserve"> </w:t>
       </w:r>
       <w:r>
-        <w:t xml:space="preserve">And this state of affairs, according to Spence, hasn’t changed much</w:t>
-      </w:r>
-      <w:r>
-        <w:t xml:space="preserve"> </w:t>
-      </w:r>
-      <w:r>
-        <w:t xml:space="preserve">since tribes of humans gathered around the fire in the evening for what might be called proto-dispute-resolution, which (you guessed it) consisted mainly of stories competing for first prize. Who is telling the truest story?</w:t>
+        <w:t xml:space="preserve">According to Spence, this state of affairs hasn’t changed much</w:t>
+      </w:r>
+      <w:r>
+        <w:t xml:space="preserve"> </w:t>
+      </w:r>
+      <w:r>
+        <w:t xml:space="preserve">since tribes of humans gathered around the fire in the evening</w:t>
+      </w:r>
+      <w:r>
+        <w:t xml:space="preserve"> </w:t>
+      </w:r>
+      <w:r>
+        <w:t xml:space="preserve">for what might be called proto-dispute-resolution, which (you guessed it)</w:t>
+      </w:r>
+      <w:r>
+        <w:t xml:space="preserve"> </w:t>
+      </w:r>
+      <w:r>
+        <w:t xml:space="preserve">consisted mainly of stories competing for first prize.</w:t>
+      </w:r>
+      <w:r>
+        <w:t xml:space="preserve"> </w:t>
+      </w:r>
+      <w:r>
+        <w:t xml:space="preserve">Who is telling the truest story?</w:t>
       </w:r>
     </w:p>
     <w:p>
@@ -416,10 +434,211 @@
       <w:pPr>
         <w:pStyle w:val="Heading3"/>
       </w:pPr>
-      <w:bookmarkStart w:id="25" w:name="beyond-trials"/>
+      <w:bookmarkStart w:id="24" w:name="beyond-trials"/>
       <w:r>
         <w:t xml:space="preserve">Beyond Trials</w:t>
       </w:r>
+      <w:bookmarkEnd w:id="24"/>
+    </w:p>
+    <w:p>
+      <w:pPr>
+        <w:pStyle w:val="FirstParagraph"/>
+      </w:pPr>
+      <w:r>
+        <w:t xml:space="preserve">Good lawyers tell the best possible version of their client’s story,</w:t>
+      </w:r>
+      <w:r>
+        <w:t xml:space="preserve"> </w:t>
+      </w:r>
+      <w:r>
+        <w:t xml:space="preserve">and not just in courtrooms.</w:t>
+      </w:r>
+      <w:r>
+        <w:t xml:space="preserve"> </w:t>
+      </w:r>
+      <w:r>
+        <w:t xml:space="preserve">Lawyers often must describe why the client wants to do business with another party,</w:t>
+      </w:r>
+      <w:r>
+        <w:t xml:space="preserve"> </w:t>
+      </w:r>
+      <w:r>
+        <w:t xml:space="preserve">or tell a story about how the client should</w:t>
+      </w:r>
+      <w:r>
+        <w:t xml:space="preserve"> </w:t>
+      </w:r>
+      <w:r>
+        <w:rPr>
+          <w:i/>
+        </w:rPr>
+        <w:t xml:space="preserve">not</w:t>
+      </w:r>
+      <w:r>
+        <w:t xml:space="preserve"> </w:t>
+      </w:r>
+      <w:r>
+        <w:t xml:space="preserve">be investigated by the FBI,</w:t>
+      </w:r>
+      <w:r>
+        <w:t xml:space="preserve"> </w:t>
+      </w:r>
+      <w:r>
+        <w:t xml:space="preserve">or how the client may have killed the victim, but only in self-defense.</w:t>
+      </w:r>
+      <w:r>
+        <w:t xml:space="preserve"> </w:t>
+      </w:r>
+      <w:r>
+        <w:t xml:space="preserve">It’s not a stretch to say that lawyers</w:t>
+      </w:r>
+      <w:r>
+        <w:t xml:space="preserve"> </w:t>
+      </w:r>
+      <w:r>
+        <w:t xml:space="preserve">are often biographers of their clients</w:t>
+      </w:r>
+      <w:r>
+        <w:t xml:space="preserve"> </w:t>
+      </w:r>
+      <w:r>
+        <w:t xml:space="preserve">and chroniclers of their client’s triumphs and misfortunes.</w:t>
+      </w:r>
+    </w:p>
+    <w:p>
+      <w:pPr>
+        <w:pStyle w:val="BodyText"/>
+      </w:pPr>
+      <w:r>
+        <w:t xml:space="preserve">As Harvard law prof, Lawrence Lessig, put it:</w:t>
+      </w:r>
+    </w:p>
+    <w:p>
+      <w:pPr>
+        <w:pStyle w:val="BlockText"/>
+      </w:pPr>
+      <w:r>
+        <w:t xml:space="preserve">It is what a lawyer does . . . that makes this system work. It is not the bluffing, or the outrage, or the strategies and tactics. It is something much simpler than that. What a good lawyer does is tell a story that persuades. Not by hiding the truth or exciting the emotion, but using reason, through a story, to persuade.</w:t>
+      </w:r>
+    </w:p>
+    <w:p>
+      <w:pPr>
+        <w:pStyle w:val="FirstParagraph"/>
+      </w:pPr>
+      <w:r>
+        <w:t xml:space="preserve">When lawyers tell client stories,</w:t>
+      </w:r>
+      <w:r>
+        <w:t xml:space="preserve"> </w:t>
+      </w:r>
+      <w:r>
+        <w:t xml:space="preserve">said stories must comply with the rules of ethical conduct of the state where the attorney practices law.</w:t>
+      </w:r>
+      <w:r>
+        <w:t xml:space="preserve"> </w:t>
+      </w:r>
+      <w:r>
+        <w:t xml:space="preserve">Whether told on behalf of an angry plaintiff</w:t>
+      </w:r>
+      <w:r>
+        <w:t xml:space="preserve"> </w:t>
+      </w:r>
+      <w:r>
+        <w:t xml:space="preserve">or an insulted defendant,</w:t>
+      </w:r>
+      <w:r>
+        <w:t xml:space="preserve"> </w:t>
+      </w:r>
+      <w:r>
+        <w:t xml:space="preserve">there must be a</w:t>
+      </w:r>
+      <w:r>
+        <w:t xml:space="preserve"> </w:t>
+      </w:r>
+      <w:r>
+        <w:t xml:space="preserve">“</w:t>
+      </w:r>
+      <w:r>
+        <w:t xml:space="preserve">basis in law and fact</w:t>
+      </w:r>
+      <w:r>
+        <w:t xml:space="preserve">”</w:t>
+      </w:r>
+      <w:r>
+        <w:t xml:space="preserve"> </w:t>
+      </w:r>
+      <w:r>
+        <w:t xml:space="preserve">for the story</w:t>
+      </w:r>
+      <w:r>
+        <w:t xml:space="preserve"> </w:t>
+      </w:r>
+      <w:r>
+        <w:t xml:space="preserve">“</w:t>
+      </w:r>
+      <w:r>
+        <w:t xml:space="preserve">that is not frivolous.</w:t>
+      </w:r>
+      <w:r>
+        <w:t xml:space="preserve">”</w:t>
+      </w:r>
+      <w:r>
+        <w:t xml:space="preserve"> </w:t>
+      </w:r>
+      <w:r>
+        <w:t xml:space="preserve">All of which means stories told by lawyers</w:t>
+      </w:r>
+      <w:r>
+        <w:t xml:space="preserve"> </w:t>
+      </w:r>
+      <w:r>
+        <w:t xml:space="preserve">on behalf of their clients must be</w:t>
+      </w:r>
+      <w:r>
+        <w:t xml:space="preserve"> </w:t>
+      </w:r>
+      <w:r>
+        <w:t xml:space="preserve">“</w:t>
+      </w:r>
+      <w:r>
+        <w:t xml:space="preserve">true,</w:t>
+      </w:r>
+      <w:r>
+        <w:t xml:space="preserve">”</w:t>
+      </w:r>
+      <w:r>
+        <w:t xml:space="preserve"> </w:t>
+      </w:r>
+      <w:r>
+        <w:t xml:space="preserve">an adjective of uncertain dimensions</w:t>
+      </w:r>
+      <w:r>
+        <w:t xml:space="preserve"> </w:t>
+      </w:r>
+      <w:r>
+        <w:t xml:space="preserve">even before Pilot asked Christ:</w:t>
+      </w:r>
+      <w:r>
+        <w:t xml:space="preserve"> </w:t>
+      </w:r>
+      <w:r>
+        <w:t xml:space="preserve">“</w:t>
+      </w:r>
+      <w:r>
+        <w:t xml:space="preserve">What is truth?</w:t>
+      </w:r>
+      <w:r>
+        <w:t xml:space="preserve">”</w:t>
+      </w:r>
+    </w:p>
+    <w:p>
+      <w:pPr>
+        <w:pStyle w:val="Heading3"/>
+      </w:pPr>
+      <w:bookmarkStart w:id="25" w:name="literary-devices"/>
+      <w:r>
+        <w:t xml:space="preserve">Literary Devices</w:t>
+      </w:r>
       <w:bookmarkEnd w:id="25"/>
     </w:p>
     <w:p>
@@ -427,49 +646,25 @@
         <w:pStyle w:val="FirstParagraph"/>
       </w:pPr>
       <w:r>
-        <w:t xml:space="preserve">Good lawyers tell the best possible version of their client’s story,</w:t>
-      </w:r>
-      <w:r>
-        <w:t xml:space="preserve"> </w:t>
-      </w:r>
-      <w:r>
-        <w:t xml:space="preserve">and not just in courtrooms.</w:t>
-      </w:r>
-      <w:r>
-        <w:t xml:space="preserve"> </w:t>
-      </w:r>
-      <w:r>
-        <w:t xml:space="preserve">Lawyers often must describe how the client wants to do business with another party,</w:t>
-      </w:r>
-      <w:r>
-        <w:t xml:space="preserve"> </w:t>
-      </w:r>
-      <w:r>
-        <w:t xml:space="preserve">or tell a story about how the client should NOT be investigated by the FBI,</w:t>
-      </w:r>
-      <w:r>
-        <w:t xml:space="preserve"> </w:t>
-      </w:r>
-      <w:r>
-        <w:t xml:space="preserve">or how the client may have killed the victim, but only in self-defense.</w:t>
-      </w:r>
-      <w:r>
-        <w:t xml:space="preserve"> </w:t>
-      </w:r>
-      <w:r>
-        <w:t xml:space="preserve">It’s not a stretch to say that lawyers</w:t>
-      </w:r>
-      <w:r>
-        <w:t xml:space="preserve"> </w:t>
-      </w:r>
-      <w:r>
-        <w:t xml:space="preserve">are often biographers of their clients</w:t>
-      </w:r>
-      <w:r>
-        <w:t xml:space="preserve"> </w:t>
-      </w:r>
-      <w:r>
-        <w:t xml:space="preserve">and chroniclers of their client’s triumphs and misfortunes.</w:t>
+        <w:t xml:space="preserve">A lawyer must stick to the facts and the law,</w:t>
+      </w:r>
+      <w:r>
+        <w:t xml:space="preserve"> </w:t>
+      </w:r>
+      <w:r>
+        <w:t xml:space="preserve">but that doesn’t mean that the story can’t be polished and well told.</w:t>
+      </w:r>
+      <w:r>
+        <w:t xml:space="preserve"> </w:t>
+      </w:r>
+      <w:r>
+        <w:t xml:space="preserve">It doesn’t mean that the story can’t be interesting and employ literary devices,</w:t>
+      </w:r>
+      <w:r>
+        <w:t xml:space="preserve"> </w:t>
+      </w:r>
+      <w:r>
+        <w:t xml:space="preserve">like rhyme, rhythm, plot, character, theme, conflict, structural narrative and allusions to other timeless stories, legends and myths.</w:t>
       </w:r>
     </w:p>
     <w:p>
@@ -477,174 +672,12 @@
         <w:pStyle w:val="BodyText"/>
       </w:pPr>
       <w:r>
-        <w:t xml:space="preserve">As Harvard law prof, Lawrence Lessig, put it:</w:t>
-      </w:r>
-    </w:p>
-    <w:p>
-      <w:pPr>
-        <w:pStyle w:val="BlockText"/>
-      </w:pPr>
-      <w:r>
-        <w:t xml:space="preserve">It is what a lawyer does . . . that makes this system work. It is not the bluffing, or the outrage, or the strategies and tactics. It is something much simpler than that. What a good lawyer does is tell a story that persuades. Not by hiding the truth or exciting the emotion, but using reason, through a story, to persuade.</w:t>
-      </w:r>
-    </w:p>
-    <w:p>
-      <w:pPr>
-        <w:pStyle w:val="FirstParagraph"/>
-      </w:pPr>
-      <w:r>
-        <w:t xml:space="preserve">When lawyers tell the stories of their clients,</w:t>
-      </w:r>
-      <w:r>
-        <w:t xml:space="preserve"> </w:t>
-      </w:r>
-      <w:r>
-        <w:t xml:space="preserve">said stories must comply with the rules of ethical conduct of the state where the attorney practices law.</w:t>
-      </w:r>
-      <w:r>
-        <w:t xml:space="preserve"> </w:t>
-      </w:r>
-      <w:r>
-        <w:t xml:space="preserve">Whether told on behalf of an angry plaintiff</w:t>
-      </w:r>
-      <w:r>
-        <w:t xml:space="preserve"> </w:t>
-      </w:r>
-      <w:r>
-        <w:t xml:space="preserve">or an insulted defendant,</w:t>
-      </w:r>
-      <w:r>
-        <w:t xml:space="preserve"> </w:t>
-      </w:r>
-      <w:r>
-        <w:t xml:space="preserve">there must be a</w:t>
-      </w:r>
-      <w:r>
-        <w:t xml:space="preserve"> </w:t>
-      </w:r>
-      <w:r>
-        <w:t xml:space="preserve">“</w:t>
-      </w:r>
-      <w:r>
-        <w:t xml:space="preserve">basis in law and fact</w:t>
-      </w:r>
-      <w:r>
-        <w:t xml:space="preserve">”</w:t>
-      </w:r>
-      <w:r>
-        <w:t xml:space="preserve"> </w:t>
-      </w:r>
-      <w:r>
-        <w:t xml:space="preserve">for the story</w:t>
-      </w:r>
-      <w:r>
-        <w:t xml:space="preserve"> </w:t>
-      </w:r>
-      <w:r>
-        <w:t xml:space="preserve">“</w:t>
-      </w:r>
-      <w:r>
-        <w:t xml:space="preserve">that is not frivolous.</w:t>
-      </w:r>
-      <w:r>
-        <w:t xml:space="preserve">”</w:t>
-      </w:r>
-      <w:r>
-        <w:t xml:space="preserve"> </w:t>
-      </w:r>
-      <w:r>
-        <w:t xml:space="preserve">All of which means stories told by lawyers</w:t>
-      </w:r>
-      <w:r>
-        <w:t xml:space="preserve"> </w:t>
-      </w:r>
-      <w:r>
-        <w:t xml:space="preserve">on behalf of their clients must be</w:t>
-      </w:r>
-      <w:r>
-        <w:t xml:space="preserve"> </w:t>
-      </w:r>
-      <w:r>
-        <w:t xml:space="preserve">“</w:t>
-      </w:r>
-      <w:r>
-        <w:t xml:space="preserve">true,</w:t>
-      </w:r>
-      <w:r>
-        <w:t xml:space="preserve">”</w:t>
-      </w:r>
-      <w:r>
-        <w:t xml:space="preserve"> </w:t>
-      </w:r>
-      <w:r>
-        <w:t xml:space="preserve">an adjective of uncertain dimensions</w:t>
-      </w:r>
-      <w:r>
-        <w:t xml:space="preserve"> </w:t>
-      </w:r>
-      <w:r>
-        <w:t xml:space="preserve">even before Pilot asked Christ:</w:t>
-      </w:r>
-      <w:r>
-        <w:t xml:space="preserve"> </w:t>
-      </w:r>
-      <w:r>
-        <w:t xml:space="preserve">“</w:t>
-      </w:r>
-      <w:r>
-        <w:t xml:space="preserve">What is truth?</w:t>
-      </w:r>
-      <w:r>
-        <w:t xml:space="preserve">”</w:t>
-      </w:r>
-    </w:p>
-    <w:p>
-      <w:pPr>
-        <w:pStyle w:val="Heading3"/>
-      </w:pPr>
-      <w:bookmarkStart w:id="26" w:name="literary-devices"/>
-      <w:r>
-        <w:t xml:space="preserve">Literary Devices</w:t>
-      </w:r>
-      <w:bookmarkEnd w:id="26"/>
-    </w:p>
-    <w:p>
-      <w:pPr>
-        <w:pStyle w:val="FirstParagraph"/>
-      </w:pPr>
-      <w:r>
-        <w:t xml:space="preserve">A lawyer must stick to the facts and the law,</w:t>
-      </w:r>
-      <w:r>
-        <w:t xml:space="preserve"> </w:t>
-      </w:r>
-      <w:r>
-        <w:t xml:space="preserve">but that doesn’t mean that the story can’t be polished and well told.</w:t>
-      </w:r>
-      <w:r>
-        <w:t xml:space="preserve"> </w:t>
-      </w:r>
-      <w:r>
-        <w:t xml:space="preserve">It doesn’t mean that the story can’t be interesting and employ literary devices,</w:t>
-      </w:r>
-      <w:r>
-        <w:t xml:space="preserve"> </w:t>
-      </w:r>
-      <w:r>
-        <w:t xml:space="preserve">like rhyme, rhythm, plot, character, theme, conflict, structural narrative and allusions to other timeless stories, legends and myths.</w:t>
-      </w:r>
-    </w:p>
-    <w:p>
-      <w:pPr>
-        <w:pStyle w:val="BodyText"/>
-      </w:pPr>
-      <w:r>
         <w:t xml:space="preserve">Go to Google Scholar and</w:t>
       </w:r>
       <w:r>
         <w:t xml:space="preserve"> </w:t>
       </w:r>
-      <w:hyperlink r:id="rId27">
+      <w:hyperlink r:id="rId26">
         <w:r>
           <w:rPr>
             <w:rStyle w:val="Hyperlink"/>
@@ -694,7 +727,7 @@
       <w:r>
         <w:t xml:space="preserve"> </w:t>
       </w:r>
-      <w:hyperlink r:id="rId28">
+      <w:hyperlink r:id="rId27">
         <w:r>
           <w:rPr>
             <w:rStyle w:val="Hyperlink"/>
@@ -771,7 +804,7 @@
       <w:r>
         <w:t xml:space="preserve"> </w:t>
       </w:r>
-      <w:hyperlink r:id="rId29">
+      <w:hyperlink r:id="rId28">
         <w:r>
           <w:rPr>
             <w:rStyle w:val="Hyperlink"/>
@@ -793,7 +826,7 @@
       <w:r>
         <w:t xml:space="preserve"> </w:t>
       </w:r>
-      <w:hyperlink r:id="rId30">
+      <w:hyperlink r:id="rId29">
         <w:r>
           <w:rPr>
             <w:rStyle w:val="Hyperlink"/>
@@ -841,11 +874,11 @@
       <w:pPr>
         <w:pStyle w:val="Heading3"/>
       </w:pPr>
-      <w:bookmarkStart w:id="31" w:name="not-just-trial-lawyers"/>
+      <w:bookmarkStart w:id="30" w:name="not-just-trial-lawyers"/>
       <w:r>
         <w:t xml:space="preserve">Not Just Trial Lawyers</w:t>
       </w:r>
-      <w:bookmarkEnd w:id="31"/>
+      <w:bookmarkEnd w:id="30"/>
     </w:p>
     <w:p>
       <w:pPr>
@@ -858,13 +891,13 @@
         <w:t xml:space="preserve"> </w:t>
       </w:r>
       <w:r>
-        <w:t xml:space="preserve">but appellate lawyers also must write and tell compelling tales,</w:t>
-      </w:r>
-      <w:r>
-        <w:t xml:space="preserve"> </w:t>
-      </w:r>
-      <w:r>
-        <w:t xml:space="preserve">or they tell abstract, formal boring stories</w:t>
+        <w:t xml:space="preserve">but appellate lawyers also must write and tell compelling tales.</w:t>
+      </w:r>
+      <w:r>
+        <w:t xml:space="preserve"> </w:t>
+      </w:r>
+      <w:r>
+        <w:t xml:space="preserve">Otherwise, they’ll end up telling abstract, formal boring stories</w:t>
       </w:r>
       <w:r>
         <w:t xml:space="preserve"> </w:t>
@@ -884,7 +917,25 @@
         <w:pStyle w:val="BodyText"/>
       </w:pPr>
       <w:r>
-        <w:t xml:space="preserve">At oral argument, the best appellate lawyers strive for the tone of an erudite after dinner conversation, a story, if you will, about the law as applied to their client, and why their client’s version of the story should prevail.</w:t>
+        <w:t xml:space="preserve">At oral argument, the best appellate lawyers strive</w:t>
+      </w:r>
+      <w:r>
+        <w:t xml:space="preserve"> </w:t>
+      </w:r>
+      <w:r>
+        <w:t xml:space="preserve">for the tone of an erudite after dinner conversation,</w:t>
+      </w:r>
+      <w:r>
+        <w:t xml:space="preserve"> </w:t>
+      </w:r>
+      <w:r>
+        <w:t xml:space="preserve">a story, if you will, about the law as applied to their client,</w:t>
+      </w:r>
+      <w:r>
+        <w:t xml:space="preserve"> </w:t>
+      </w:r>
+      <w:r>
+        <w:t xml:space="preserve">and why their client’s version of the story should prevail.</w:t>
       </w:r>
     </w:p>
     <w:p>
@@ -897,7 +948,7 @@
       <w:r>
         <w:t xml:space="preserve"> </w:t>
       </w:r>
-      <w:hyperlink r:id="rId32">
+      <w:hyperlink r:id="rId31">
         <w:r>
           <w:rPr>
             <w:rStyle w:val="Hyperlink"/>
@@ -939,11 +990,11 @@
       <w:pPr>
         <w:pStyle w:val="Heading3"/>
       </w:pPr>
-      <w:bookmarkStart w:id="33" w:name="storytelling-doctors"/>
+      <w:bookmarkStart w:id="32" w:name="storytelling-doctors"/>
       <w:r>
         <w:t xml:space="preserve">Storytelling Doctors</w:t>
       </w:r>
-      <w:bookmarkEnd w:id="33"/>
+      <w:bookmarkEnd w:id="32"/>
     </w:p>
     <w:p>
       <w:pPr>
@@ -986,13 +1037,28 @@
         <w:t xml:space="preserve"> </w:t>
       </w:r>
       <w:r>
-        <w:t xml:space="preserve">Older, wiser doctors try to teach younger ones to LISTEN</w:t>
-      </w:r>
-      <w:r>
-        <w:t xml:space="preserve"> </w:t>
-      </w:r>
-      <w:r>
-        <w:t xml:space="preserve">to the patient tell her story. To hear the patient’s words and examine the patient’s body for corroborating evidence and clues to diagnosis.</w:t>
+        <w:t xml:space="preserve">Older, wiser doctors try to teach young residents to</w:t>
+      </w:r>
+      <w:r>
+        <w:t xml:space="preserve"> </w:t>
+      </w:r>
+      <w:r>
+        <w:rPr>
+          <w:i/>
+        </w:rPr>
+        <w:t xml:space="preserve">listen</w:t>
+      </w:r>
+      <w:r>
+        <w:t xml:space="preserve"> </w:t>
+      </w:r>
+      <w:r>
+        <w:t xml:space="preserve">to the patient tell her story.</w:t>
+      </w:r>
+      <w:r>
+        <w:t xml:space="preserve"> </w:t>
+      </w:r>
+      <w:r>
+        <w:t xml:space="preserve">To hear the patient’s words and examine the patient’s body for corroborating evidence and clues to diagnosis.</w:t>
       </w:r>
     </w:p>
     <w:p>
@@ -1149,7 +1215,7 @@
       <w:r>
         <w:t xml:space="preserve"> </w:t>
       </w:r>
-      <w:hyperlink r:id="rId34">
+      <w:hyperlink r:id="rId33">
         <w:r>
           <w:rPr>
             <w:rStyle w:val="Hyperlink"/>
@@ -1168,7 +1234,7 @@
       <w:pPr>
         <w:pStyle w:val="BodyText"/>
       </w:pPr>
-      <w:hyperlink r:id="rId35">
+      <w:hyperlink r:id="rId34">
         <w:r>
           <w:rPr>
             <w:rStyle w:val="Hyperlink"/>
@@ -1200,7 +1266,7 @@
       <w:r>
         <w:t xml:space="preserve"> </w:t>
       </w:r>
-      <w:hyperlink r:id="rId36">
+      <w:hyperlink r:id="rId35">
         <w:r>
           <w:rPr>
             <w:i/>
@@ -1218,7 +1284,7 @@
       <w:r>
         <w:t xml:space="preserve"> </w:t>
       </w:r>
-      <w:hyperlink r:id="rId37">
+      <w:hyperlink r:id="rId36">
         <w:r>
           <w:rPr>
             <w:i/>
@@ -1241,7 +1307,7 @@
       <w:r>
         <w:t xml:space="preserve"> </w:t>
       </w:r>
-      <w:hyperlink r:id="rId38">
+      <w:hyperlink r:id="rId37">
         <w:r>
           <w:rPr>
             <w:rStyle w:val="Hyperlink"/>
@@ -1273,7 +1339,7 @@
       <w:r>
         <w:t xml:space="preserve"> </w:t>
       </w:r>
-      <w:hyperlink r:id="rId39">
+      <w:hyperlink r:id="rId38">
         <w:r>
           <w:rPr>
             <w:i/>
@@ -1312,7 +1378,7 @@
       <w:r>
         <w:t xml:space="preserve"> </w:t>
       </w:r>
-      <w:hyperlink r:id="rId40">
+      <w:hyperlink r:id="rId39">
         <w:r>
           <w:rPr>
             <w:i/>
@@ -1345,7 +1411,7 @@
       <w:r>
         <w:t xml:space="preserve"> </w:t>
       </w:r>
-      <w:hyperlink r:id="rId41">
+      <w:hyperlink r:id="rId40">
         <w:r>
           <w:rPr>
             <w:i/>
@@ -1369,7 +1435,7 @@
       <w:r>
         <w:t xml:space="preserve"> </w:t>
       </w:r>
-      <w:hyperlink r:id="rId39">
+      <w:hyperlink r:id="rId38">
         <w:r>
           <w:rPr>
             <w:i/>
@@ -1436,7 +1502,7 @@
       <w:r>
         <w:t xml:space="preserve"> </w:t>
       </w:r>
-      <w:hyperlink r:id="rId39">
+      <w:hyperlink r:id="rId38">
         <w:r>
           <w:rPr>
             <w:i/>
@@ -1467,11 +1533,11 @@
       <w:pPr>
         <w:pStyle w:val="Heading2"/>
       </w:pPr>
-      <w:bookmarkStart w:id="42" w:name="law-literature"/>
+      <w:bookmarkStart w:id="41" w:name="law-literature"/>
       <w:r>
         <w:t xml:space="preserve">Law &amp; Literature</w:t>
       </w:r>
-      <w:bookmarkEnd w:id="42"/>
+      <w:bookmarkEnd w:id="41"/>
     </w:p>
     <w:p>
       <w:pPr>
@@ -1516,13 +1582,13 @@
         <w:pStyle w:val="BodyText"/>
       </w:pPr>
       <w:r>
-        <w:t xml:space="preserve">But we’ll begin with some of the Law and Literature basics,</w:t>
-      </w:r>
-      <w:r>
-        <w:t xml:space="preserve"> </w:t>
-      </w:r>
-      <w:r>
-        <w:t xml:space="preserve">just so you know what that course usually entails.</w:t>
+        <w:t xml:space="preserve">We will discuss Law and Literature along the way,</w:t>
+      </w:r>
+      <w:r>
+        <w:t xml:space="preserve"> </w:t>
+      </w:r>
+      <w:r>
+        <w:t xml:space="preserve">especially how literary techniques accentuate fine legal storytelling.</w:t>
       </w:r>
       <w:r>
         <w:t xml:space="preserve"> </w:t>
@@ -1540,18 +1606,18 @@
         <w:t xml:space="preserve"> </w:t>
       </w:r>
       <w:r>
-        <w:t xml:space="preserve">that Judge Richard A. Posner complained about in his famous book</w:t>
-      </w:r>
-      <w:r>
-        <w:t xml:space="preserve"> </w:t>
-      </w:r>
-      <w:hyperlink r:id="rId43">
+        <w:t xml:space="preserve">that Judge Richard A. Posner complained about in his book</w:t>
+      </w:r>
+      <w:r>
+        <w:t xml:space="preserve"> </w:t>
+      </w:r>
+      <w:hyperlink r:id="rId42">
         <w:r>
           <w:rPr>
             <w:i/>
             <w:rStyle w:val="Hyperlink"/>
           </w:rPr>
-          <w:t xml:space="preserve">Law and Literature</w:t>
+          <w:t xml:space="preserve">Law and Literature: A Mistaken Relation</w:t>
         </w:r>
       </w:hyperlink>
       <w:r>
@@ -1687,7 +1753,7 @@
       <w:pPr>
         <w:pStyle w:val="Heading3"/>
       </w:pPr>
-      <w:bookmarkStart w:id="44" w:name="law-in-literature"/>
+      <w:bookmarkStart w:id="43" w:name="law-in-literature"/>
       <w:r>
         <w:t xml:space="preserve">Law</w:t>
       </w:r>
@@ -1706,7 +1772,7 @@
       <w:r>
         <w:t xml:space="preserve">Literature</w:t>
       </w:r>
-      <w:bookmarkEnd w:id="44"/>
+      <w:bookmarkEnd w:id="43"/>
     </w:p>
     <w:p>
       <w:pPr>
@@ -1718,7 +1784,7 @@
       <w:r>
         <w:t xml:space="preserve"> </w:t>
       </w:r>
-      <w:hyperlink r:id="rId45">
+      <w:hyperlink r:id="rId44">
         <w:r>
           <w:rPr>
             <w:rStyle w:val="Hyperlink"/>
@@ -1760,7 +1826,7 @@
       <w:r>
         <w:t xml:space="preserve"> </w:t>
       </w:r>
-      <w:hyperlink r:id="rId46">
+      <w:hyperlink r:id="rId45">
         <w:r>
           <w:rPr>
             <w:rStyle w:val="Hyperlink"/>
@@ -1929,7 +1995,7 @@
       <w:pPr>
         <w:pStyle w:val="BodyText"/>
       </w:pPr>
-      <w:hyperlink r:id="rId45">
+      <w:hyperlink r:id="rId44">
         <w:r>
           <w:rPr>
             <w:rStyle w:val="Hyperlink"/>
@@ -1956,7 +2022,7 @@
       <w:pPr>
         <w:pStyle w:val="Heading3"/>
       </w:pPr>
-      <w:bookmarkStart w:id="47" w:name="law-as-literature"/>
+      <w:bookmarkStart w:id="46" w:name="law-as-literature"/>
       <w:r>
         <w:t xml:space="preserve">Law</w:t>
       </w:r>
@@ -1975,7 +2041,7 @@
       <w:r>
         <w:t xml:space="preserve">Literature</w:t>
       </w:r>
-      <w:bookmarkEnd w:id="47"/>
+      <w:bookmarkEnd w:id="46"/>
     </w:p>
     <w:p>
       <w:pPr>
@@ -2126,11 +2192,11 @@
       <w:pPr>
         <w:pStyle w:val="Heading2"/>
       </w:pPr>
-      <w:bookmarkStart w:id="48" w:name="slow-reading"/>
+      <w:bookmarkStart w:id="47" w:name="slow-reading"/>
       <w:r>
         <w:t xml:space="preserve">Slow Reading</w:t>
       </w:r>
-      <w:bookmarkEnd w:id="48"/>
+      <w:bookmarkEnd w:id="47"/>
     </w:p>
     <w:p>
       <w:pPr>
@@ -2143,19 +2209,19 @@
         <w:t xml:space="preserve"> </w:t>
       </w:r>
       <w:r>
-        <w:t xml:space="preserve">we make a concerted effort to read slowly and carefully.</w:t>
-      </w:r>
-      <w:r>
-        <w:t xml:space="preserve"> </w:t>
-      </w:r>
-      <w:r>
-        <w:t xml:space="preserve">The Law and Literature course is a more formal and serious version of a book club.</w:t>
-      </w:r>
-      <w:r>
-        <w:t xml:space="preserve"> </w:t>
-      </w:r>
-      <w:r>
-        <w:t xml:space="preserve">Law and Storytelling is a more formal and serious version of a writing course.</w:t>
+        <w:t xml:space="preserve">we read slowly and carefully.</w:t>
+      </w:r>
+      <w:r>
+        <w:t xml:space="preserve"> </w:t>
+      </w:r>
+      <w:r>
+        <w:t xml:space="preserve">If the typical Law and Literature course is a more formal and serious version of a book club,</w:t>
+      </w:r>
+      <w:r>
+        <w:t xml:space="preserve"> </w:t>
+      </w:r>
+      <w:r>
+        <w:t xml:space="preserve">then Law and Storytelling is a more formal and serious version of a writing course.</w:t>
       </w:r>
       <w:r>
         <w:t xml:space="preserve"> </w:t>
@@ -2207,7 +2273,7 @@
       <w:r>
         <w:t xml:space="preserve"> </w:t>
       </w:r>
-      <w:hyperlink r:id="rId49">
+      <w:hyperlink r:id="rId48">
         <w:r>
           <w:rPr>
             <w:i/>
@@ -2242,11 +2308,11 @@
       <w:pPr>
         <w:pStyle w:val="Heading3"/>
       </w:pPr>
-      <w:bookmarkStart w:id="50" w:name="justice-roberts-and-slow-reading"/>
+      <w:bookmarkStart w:id="49" w:name="justice-roberts-and-slow-reading"/>
       <w:r>
         <w:t xml:space="preserve">Justice Roberts and Slow Reading</w:t>
       </w:r>
-      <w:bookmarkEnd w:id="50"/>
+      <w:bookmarkEnd w:id="49"/>
     </w:p>
     <w:p>
       <w:pPr>
@@ -2312,9 +2378,6 @@
         <w:t xml:space="preserve"> </w:t>
       </w:r>
       <w:r>
-        <w:rPr>
-          <w:b/>
-        </w:rPr>
         <w:t xml:space="preserve">If you don’t read great literature you don’t even know what a good sentence sounds like.</w:t>
       </w:r>
       <w:r>
@@ -2381,11 +2444,11 @@
       <w:pPr>
         <w:pStyle w:val="Heading2"/>
       </w:pPr>
-      <w:bookmarkStart w:id="51" w:name="storytelling"/>
+      <w:bookmarkStart w:id="50" w:name="storytelling"/>
       <w:r>
         <w:t xml:space="preserve">Storytelling</w:t>
       </w:r>
-      <w:bookmarkEnd w:id="51"/>
+      <w:bookmarkEnd w:id="50"/>
     </w:p>
     <w:p>
       <w:pPr>
@@ -2404,7 +2467,13 @@
         <w:t xml:space="preserve"> </w:t>
       </w:r>
       <w:r>
-        <w:t xml:space="preserve">No, usually the author has a question or a problem and attempts to</w:t>
+        <w:t xml:space="preserve">No, usually the author has a question or a problem</w:t>
+      </w:r>
+      <w:r>
+        <w:t xml:space="preserve"> </w:t>
+      </w:r>
+      <w:r>
+        <w:t xml:space="preserve">and attempts to</w:t>
       </w:r>
       <w:r>
         <w:t xml:space="preserve"> </w:t>
@@ -2443,7 +2512,25 @@
         <w:t xml:space="preserve"> </w:t>
       </w:r>
       <w:r>
-        <w:t xml:space="preserve">said Einstein, and writing a book, or telling a story, or even teaching a class may be thought of as an attempt to solve a problem: How to learn about stories and storytelling and apply those skills to the practice of law?</w:t>
+        <w:t xml:space="preserve">said Einstein, and writing a book, or telling a story,</w:t>
+      </w:r>
+      <w:r>
+        <w:t xml:space="preserve"> </w:t>
+      </w:r>
+      <w:r>
+        <w:t xml:space="preserve">or even teaching a class may be thought of as an attempt to solve a problem:</w:t>
+      </w:r>
+      <w:r>
+        <w:t xml:space="preserve"> </w:t>
+      </w:r>
+      <w:r>
+        <w:t xml:space="preserve">How to learn about stories and storytelling</w:t>
+      </w:r>
+      <w:r>
+        <w:t xml:space="preserve"> </w:t>
+      </w:r>
+      <w:r>
+        <w:t xml:space="preserve">and apply those skills to the practice of law?</w:t>
       </w:r>
     </w:p>
     <w:p>
@@ -2468,7 +2555,7 @@
       <w:r>
         <w:t xml:space="preserve"> </w:t>
       </w:r>
-      <w:hyperlink r:id="rId52">
+      <w:hyperlink r:id="rId51">
         <w:r>
           <w:rPr>
             <w:rStyle w:val="Hyperlink"/>
@@ -2551,11 +2638,11 @@
       <w:pPr>
         <w:pStyle w:val="Heading3"/>
       </w:pPr>
-      <w:bookmarkStart w:id="53" w:name="selecting-great-stories-to-read"/>
+      <w:bookmarkStart w:id="52" w:name="selecting-great-stories-to-read"/>
       <w:r>
         <w:t xml:space="preserve">Selecting Great Stories To Read</w:t>
       </w:r>
-      <w:bookmarkEnd w:id="53"/>
+      <w:bookmarkEnd w:id="52"/>
     </w:p>
     <w:p>
       <w:pPr>
@@ -2606,7 +2693,7 @@
       <w:r>
         <w:t xml:space="preserve"> </w:t>
       </w:r>
-      <w:hyperlink r:id="rId54">
+      <w:hyperlink r:id="rId53">
         <w:r>
           <w:rPr>
             <w:i/>
@@ -2647,7 +2734,19 @@
         <w:pStyle w:val="BodyText"/>
       </w:pPr>
       <w:r>
-        <w:t xml:space="preserve">So if you have a candidate you’d love to see in the course, prepare to nominate! Long novels, like</w:t>
+        <w:t xml:space="preserve">First we will learn the rudiments of story structure,</w:t>
+      </w:r>
+      <w:r>
+        <w:t xml:space="preserve"> </w:t>
+      </w:r>
+      <w:r>
+        <w:t xml:space="preserve">then if you have a candidate you’d love to see in the course, prepare to nominate!</w:t>
+      </w:r>
+      <w:r>
+        <w:t xml:space="preserve"> </w:t>
+      </w:r>
+      <w:r>
+        <w:t xml:space="preserve">Long novels, like</w:t>
       </w:r>
       <w:r>
         <w:t xml:space="preserve"> </w:t>
@@ -2677,7 +2776,19 @@
         <w:t xml:space="preserve"> </w:t>
       </w:r>
       <w:r>
-        <w:t xml:space="preserve">are prohibitive because it’s tough to fit all that reading into a law school education. Better are shorter, compelling, streamlined stories, with strong heroes.</w:t>
+        <w:t xml:space="preserve">are prohibitive</w:t>
+      </w:r>
+      <w:r>
+        <w:t xml:space="preserve"> </w:t>
+      </w:r>
+      <w:r>
+        <w:t xml:space="preserve">because it’s tough to fit all that reading into a law school education.</w:t>
+      </w:r>
+      <w:r>
+        <w:t xml:space="preserve"> </w:t>
+      </w:r>
+      <w:r>
+        <w:t xml:space="preserve">Better are shorter, compelling, streamlined stories, with strong heroes.</w:t>
       </w:r>
     </w:p>
     <w:p>
@@ -2719,7 +2830,7 @@
 <file path=word/numbering.xml><?xml version="1.0" encoding="utf-8"?>
 <w:numbering xmlns:w="http://schemas.openxmlformats.org/wordprocessingml/2006/main">
   <w:abstractNum w:abstractNumId="990">
-    <w:nsid w:val="1dc59945"/>
+    <w:nsid w:val="170cd2de"/>
     <w:multiLevelType w:val="multilevel"/>
     <w:lvl w:ilvl="0">
       <w:numFmt w:val="bullet"/>
@@ -2821,6 +2932,112 @@
       </w:pPr>
     </w:lvl>
   </w:abstractNum>
+  <w:abstractNum w:abstractNumId="990">
+    <w:nsid w:val="2c1ae401"/>
+    <w:multiLevelType w:val="multilevel"/>
+    <w:lvl w:ilvl="0">
+      <w:numFmt w:val="bullet"/>
+      <w:lvlText w:val=" "/>
+      <w:lvlJc w:val="left"/>
+      <w:pPr>
+        <w:tabs>
+          <w:tab w:val="num" w:pos="0"/>
+        </w:tabs>
+        <w:ind w:left="480" w:hanging="480"/>
+      </w:pPr>
+    </w:lvl>
+    <w:lvl w:ilvl="1">
+      <w:numFmt w:val="bullet"/>
+      <w:lvlText w:val=" "/>
+      <w:lvlJc w:val="left"/>
+      <w:pPr>
+        <w:tabs>
+          <w:tab w:val="num" w:pos="720"/>
+        </w:tabs>
+        <w:ind w:left="1200" w:hanging="480"/>
+      </w:pPr>
+    </w:lvl>
+    <w:lvl w:ilvl="2">
+      <w:numFmt w:val="bullet"/>
+      <w:lvlText w:val=" "/>
+      <w:lvlJc w:val="left"/>
+      <w:pPr>
+        <w:tabs>
+          <w:tab w:val="num" w:pos="1440"/>
+        </w:tabs>
+        <w:ind w:left="1920" w:hanging="480"/>
+      </w:pPr>
+    </w:lvl>
+    <w:lvl w:ilvl="3">
+      <w:numFmt w:val="bullet"/>
+      <w:lvlText w:val=" "/>
+      <w:lvlJc w:val="left"/>
+      <w:pPr>
+        <w:tabs>
+          <w:tab w:val="num" w:pos="2160"/>
+        </w:tabs>
+        <w:ind w:left="2640" w:hanging="480"/>
+      </w:pPr>
+    </w:lvl>
+    <w:lvl w:ilvl="4">
+      <w:numFmt w:val="bullet"/>
+      <w:lvlText w:val=" "/>
+      <w:lvlJc w:val="left"/>
+      <w:pPr>
+        <w:tabs>
+          <w:tab w:val="num" w:pos="2880"/>
+        </w:tabs>
+        <w:ind w:left="3360" w:hanging="480"/>
+      </w:pPr>
+    </w:lvl>
+    <w:lvl w:ilvl="5">
+      <w:numFmt w:val="bullet"/>
+      <w:lvlText w:val=" "/>
+      <w:lvlJc w:val="left"/>
+      <w:pPr>
+        <w:tabs>
+          <w:tab w:val="num" w:pos="3600"/>
+        </w:tabs>
+        <w:ind w:left="4080" w:hanging="480"/>
+      </w:pPr>
+    </w:lvl>
+    <w:lvl w:ilvl="6">
+      <w:numFmt w:val="bullet"/>
+      <w:lvlText w:val=" "/>
+      <w:lvlJc w:val="left"/>
+      <w:pPr>
+        <w:tabs>
+          <w:tab w:val="num" w:pos="4320"/>
+        </w:tabs>
+        <w:ind w:left="4800" w:hanging="480"/>
+      </w:pPr>
+    </w:lvl>
+    <w:lvl w:ilvl="7">
+      <w:numFmt w:val="bullet"/>
+      <w:lvlText w:val=" "/>
+      <w:lvlJc w:val="left"/>
+      <w:pPr>
+        <w:tabs>
+          <w:tab w:val="num" w:pos="5040"/>
+        </w:tabs>
+        <w:ind w:left="5520" w:hanging="480"/>
+      </w:pPr>
+    </w:lvl>
+    <w:lvl w:ilvl="8">
+      <w:numFmt w:val="bullet"/>
+      <w:lvlText w:val=" "/>
+      <w:lvlJc w:val="left"/>
+      <w:pPr>
+        <w:tabs>
+          <w:tab w:val="num" w:pos="5760"/>
+        </w:tabs>
+        <w:ind w:left="6240" w:hanging="480"/>
+      </w:pPr>
+    </w:lvl>
+  </w:abstractNum>
+  <w:num w:numId="1000">
+    <w:abstractNumId w:val="990"/>
+  </w:num>
   <w:num w:numId="1000">
     <w:abstractNumId w:val="990"/>
   </w:num>

</xml_diff>

<commit_message>
Adjust for remote teaching fall 2020
</commit_message>
<xml_diff>
--- a/Intro/Law_and_Storytelling_Intro.docx
+++ b/Intro/Law_and_Storytelling_Intro.docx
@@ -49,7 +49,7 @@
         <w:pStyle w:val="Date"/>
       </w:pPr>
       <w:r>
-        <w:t xml:space="preserve">01-Jan-2018</w:t>
+        <w:t xml:space="preserve">09-Aug-2020</w:t>
       </w:r>
     </w:p>
     <w:p>
@@ -103,7 +103,13 @@
         <w:t xml:space="preserve"> </w:t>
       </w:r>
       <w:r>
-        <w:t xml:space="preserve">sellers of insurance and oncologists alike.</w:t>
+        <w:t xml:space="preserve">sellers of insurance, parents reading children to sleep,</w:t>
+      </w:r>
+      <w:r>
+        <w:t xml:space="preserve"> </w:t>
+      </w:r>
+      <w:r>
+        <w:t xml:space="preserve">and oncologists helping patients come to terms with their lives.</w:t>
       </w:r>
     </w:p>
     <w:p>
@@ -991,7 +997,7 @@
         <w:pStyle w:val="BodyText"/>
       </w:pPr>
       <w:r>
-        <w:t xml:space="preserve">Lawyer/authors, like John Grisham, Lisa Scottoline, Scott Turow, and Linda Fairstein, to name only a few, are so common that I used to joke that it should be a separate occupation on Schedule C of our Income Tax return. Why? Storytelling comes naturally to good lawyers, and many of them try to turn their lawyerly storytelling skills to writing fiction or great essays (see, e.g.,</w:t>
+        <w:t xml:space="preserve">Lawyer/authors, like John Grisham, Lisa Scottoline, Scott Turow, Linda Fairstein, and Michael Connelly to name only a few, are so common that I used to joke that it should be a separate occupation on Schedule C of our Income Tax return. Why? Storytelling comes naturally to good lawyers, and many of them try to turn their lawyerly storytelling skills to writing fiction or great essays (see, e.g.,</w:t>
       </w:r>
       <w:r>
         <w:t xml:space="preserve"> </w:t>
@@ -1317,8 +1323,8 @@
       <w:hyperlink r:id="rId35">
         <w:r>
           <w:rPr>
+            <w:rStyle w:val="Hyperlink"/>
             <w:i/>
-            <w:rStyle w:val="Hyperlink"/>
           </w:rPr>
           <w:t xml:space="preserve">Complications: A Surgeon’s Notes on an Imperfect Science</w:t>
         </w:r>
@@ -1335,8 +1341,8 @@
       <w:hyperlink r:id="rId36">
         <w:r>
           <w:rPr>
+            <w:rStyle w:val="Hyperlink"/>
             <w:i/>
-            <w:rStyle w:val="Hyperlink"/>
           </w:rPr>
           <w:t xml:space="preserve">Being Mortal: Medicine and What Matters in the End</w:t>
         </w:r>
@@ -1390,8 +1396,8 @@
       <w:hyperlink r:id="rId38">
         <w:r>
           <w:rPr>
+            <w:rStyle w:val="Hyperlink"/>
             <w:i/>
-            <w:rStyle w:val="Hyperlink"/>
           </w:rPr>
           <w:t xml:space="preserve">Sabbath</w:t>
         </w:r>
@@ -1429,8 +1435,8 @@
       <w:hyperlink r:id="rId39">
         <w:r>
           <w:rPr>
+            <w:rStyle w:val="Hyperlink"/>
             <w:i/>
-            <w:rStyle w:val="Hyperlink"/>
           </w:rPr>
           <w:t xml:space="preserve">Awakenings</w:t>
         </w:r>
@@ -1462,8 +1468,8 @@
       <w:hyperlink r:id="rId40">
         <w:r>
           <w:rPr>
+            <w:rStyle w:val="Hyperlink"/>
             <w:i/>
-            <w:rStyle w:val="Hyperlink"/>
           </w:rPr>
           <w:t xml:space="preserve">The Man Who Mistook His Wife For A Hat</w:t>
         </w:r>
@@ -1486,8 +1492,8 @@
       <w:hyperlink r:id="rId38">
         <w:r>
           <w:rPr>
+            <w:rStyle w:val="Hyperlink"/>
             <w:i/>
-            <w:rStyle w:val="Hyperlink"/>
           </w:rPr>
           <w:t xml:space="preserve">Sabbath</w:t>
         </w:r>
@@ -1553,8 +1559,8 @@
       <w:hyperlink r:id="rId38">
         <w:r>
           <w:rPr>
+            <w:rStyle w:val="Hyperlink"/>
             <w:i/>
-            <w:rStyle w:val="Hyperlink"/>
           </w:rPr>
           <w:t xml:space="preserve">Sabbath</w:t>
         </w:r>
@@ -1662,8 +1668,8 @@
       <w:hyperlink r:id="rId42">
         <w:r>
           <w:rPr>
+            <w:rStyle w:val="Hyperlink"/>
             <w:i/>
-            <w:rStyle w:val="Hyperlink"/>
           </w:rPr>
           <w:t xml:space="preserve">Law and Literature: A Mistaken Relation</w:t>
         </w:r>
@@ -1847,8 +1853,8 @@
         </w:r>
         <w:r>
           <w:rPr>
+            <w:rStyle w:val="Hyperlink"/>
             <w:i/>
-            <w:rStyle w:val="Hyperlink"/>
           </w:rPr>
           <w:t xml:space="preserve">in</w:t>
         </w:r>
@@ -1889,8 +1895,8 @@
         </w:r>
         <w:r>
           <w:rPr>
+            <w:rStyle w:val="Hyperlink"/>
             <w:i/>
-            <w:rStyle w:val="Hyperlink"/>
           </w:rPr>
           <w:t xml:space="preserve">as</w:t>
         </w:r>
@@ -2336,8 +2342,8 @@
       <w:hyperlink r:id="rId48">
         <w:r>
           <w:rPr>
+            <w:rStyle w:val="Hyperlink"/>
             <w:i/>
-            <w:rStyle w:val="Hyperlink"/>
           </w:rPr>
           <w:t xml:space="preserve">Wall Street Journal: Read Slowly to Benefit Your Brain and Cut Stress</w:t>
         </w:r>
@@ -2362,6 +2368,28 @@
       </w:r>
       <w:r>
         <w:t xml:space="preserve">but I also missed a question. I also learned a new term for what I do when I read good stuff. I sub vocalize.</w:t>
+      </w:r>
+    </w:p>
+    <w:p>
+      <w:pPr>
+        <w:pStyle w:val="BlockText"/>
+      </w:pPr>
+      <w:r>
+        <w:t xml:space="preserve">Slow reading advocates seek a return to the focused reading habits of years gone by, before Google, smartphones and social media started fracturing our time and attention spans. Many of its advocates say they embraced the concept after realizing they couldn’t make it through a book anymore.</w:t>
+      </w:r>
+    </w:p>
+    <w:p>
+      <w:pPr>
+        <w:pStyle w:val="BlockText"/>
+      </w:pPr>
+      <w:r>
+        <w:rPr>
+          <w:i/>
+        </w:rPr>
+        <w:t xml:space="preserve">Read Slowly to Benefit Your Brain and Cut Stress</w:t>
+      </w:r>
+      <w:r>
+        <w:t xml:space="preserve">, by Jeanne Whalen, WSJ, 16 September 2014.</w:t>
       </w:r>
     </w:p>
     <w:p>
@@ -2756,8 +2784,8 @@
       <w:hyperlink r:id="rId53">
         <w:r>
           <w:rPr>
+            <w:rStyle w:val="Hyperlink"/>
             <w:i/>
-            <w:rStyle w:val="Hyperlink"/>
           </w:rPr>
           <w:t xml:space="preserve">The Diving Bell And The Butterfly</w:t>
         </w:r>
@@ -3138,7 +3166,7 @@
       <w:rFonts w:asciiTheme="majorHAnsi" w:eastAsiaTheme="majorEastAsia" w:hAnsiTheme="majorHAnsi" w:cstheme="majorBidi"/>
       <w:b/>
       <w:bCs/>
-      <w:color w:val="345A8A" w:themeColor="accent1" w:themeShade="B5"/>
+      <w:color w:val="4F81BD" w:themeColor="accent1"/>
       <w:sz w:val="32"/>
       <w:szCs w:val="32"/>
     </w:rPr>
@@ -3161,8 +3189,8 @@
       <w:b/>
       <w:bCs/>
       <w:color w:val="4F81BD" w:themeColor="accent1"/>
-      <w:sz w:val="32"/>
-      <w:szCs w:val="32"/>
+      <w:sz w:val="28"/>
+      <w:szCs w:val="28"/>
     </w:rPr>
   </w:style>
   <w:style w:type="paragraph" w:styleId="Heading3">
@@ -3183,8 +3211,8 @@
       <w:b/>
       <w:bCs/>
       <w:color w:val="4F81BD" w:themeColor="accent1"/>
-      <w:sz w:val="28"/>
-      <w:szCs w:val="28"/>
+      <w:sz w:val="24"/>
+      <w:szCs w:val="24"/>
     </w:rPr>
   </w:style>
   <w:style w:type="paragraph" w:styleId="Heading4">
@@ -3202,7 +3230,7 @@
     </w:pPr>
     <w:rPr>
       <w:rFonts w:asciiTheme="majorHAnsi" w:eastAsiaTheme="majorEastAsia" w:hAnsiTheme="majorHAnsi" w:cstheme="majorBidi"/>
-      <w:b/>
+      <w:i/>
       <w:bCs/>
       <w:color w:val="4F81BD" w:themeColor="accent1"/>
       <w:sz w:val="24"/>
@@ -3224,7 +3252,6 @@
     </w:pPr>
     <w:rPr>
       <w:rFonts w:asciiTheme="majorHAnsi" w:eastAsiaTheme="majorEastAsia" w:hAnsiTheme="majorHAnsi" w:cstheme="majorBidi"/>
-      <w:i/>
       <w:iCs/>
       <w:color w:val="4F81BD" w:themeColor="accent1"/>
       <w:sz w:val="24"/>
@@ -3320,14 +3347,8 @@
     <w:qFormat/>
     <w:pPr>
       <w:spacing w:before="100" w:after="100"/>
-      <w:ind w:firstLine="0"/>
+      <w:ind w:firstLine="0" w:left="480" w:right="480"/>
     </w:pPr>
-    <w:rPr>
-      <w:rFonts w:asciiTheme="majorHAnsi" w:eastAsiaTheme="majorEastAsia" w:hAnsiTheme="majorHAnsi" w:cstheme="majorBidi"/>
-      <w:bCs/>
-      <w:sz w:val="20"/>
-      <w:szCs w:val="20"/>
-    </w:rPr>
   </w:style>
   <w:style w:type="paragraph" w:styleId="FootnoteText">
     <w:name w:val="Footnote Text"/>

</xml_diff>